<commit_message>
Update Project Proposal Mock Exam completed.docx
</commit_message>
<xml_diff>
--- a/Project Proposal Mock Exam completed.docx
+++ b/Project Proposal Mock Exam completed.docx
@@ -1,6 +1,6 @@
 
 <file path=word/document.xml><?xml version="1.0" encoding="utf-8"?>
-<w:document xmlns:wpc="http://schemas.microsoft.com/office/word/2010/wordprocessingCanvas" xmlns:cx="http://schemas.microsoft.com/office/drawing/2014/chartex" xmlns:cx1="http://schemas.microsoft.com/office/drawing/2015/9/8/chartex" xmlns:cx2="http://schemas.microsoft.com/office/drawing/2015/10/21/chartex" xmlns:cx3="http://schemas.microsoft.com/office/drawing/2016/5/9/chartex" xmlns:cx4="http://schemas.microsoft.com/office/drawing/2016/5/10/chartex" xmlns:cx5="http://schemas.microsoft.com/office/drawing/2016/5/11/chartex" xmlns:cx6="http://schemas.microsoft.com/office/drawing/2016/5/12/chartex" xmlns:cx7="http://schemas.microsoft.com/office/drawing/2016/5/13/chartex" xmlns:cx8="http://schemas.microsoft.com/office/drawing/2016/5/14/chartex" xmlns:mc="http://schemas.openxmlformats.org/markup-compatibility/2006" xmlns:aink="http://schemas.microsoft.com/office/drawing/2016/ink" xmlns:am3d="http://schemas.microsoft.com/office/drawing/2017/model3d" xmlns:o="urn:schemas-microsoft-com:office:office" xmlns:oel="http://schemas.microsoft.com/office/2019/extlst" xmlns:r="http://schemas.openxmlformats.org/officeDocument/2006/relationships" xmlns:m="http://schemas.openxmlformats.org/officeDocument/2006/math" xmlns:v="urn:schemas-microsoft-com:vml" xmlns:wp14="http://schemas.microsoft.com/office/word/2010/wordprocessingDrawing" xmlns:wp="http://schemas.openxmlformats.org/drawingml/2006/wordprocessingDrawing" xmlns:w10="urn:schemas-microsoft-com:office:word" xmlns:w="http://schemas.openxmlformats.org/wordprocessingml/2006/main" xmlns:w14="http://schemas.microsoft.com/office/word/2010/wordml" xmlns:w15="http://schemas.microsoft.com/office/word/2012/wordml" xmlns:w16cex="http://schemas.microsoft.com/office/word/2018/wordml/cex" xmlns:w16cid="http://schemas.microsoft.com/office/word/2016/wordml/cid" xmlns:w16="http://schemas.microsoft.com/office/word/2018/wordml" xmlns:w16du="http://schemas.microsoft.com/office/word/2023/wordml/word16du" xmlns:w16sdtdh="http://schemas.microsoft.com/office/word/2020/wordml/sdtdatahash" xmlns:w16sdtfl="http://schemas.microsoft.com/office/word/2024/wordml/sdtformatlock" xmlns:w16se="http://schemas.microsoft.com/office/word/2015/wordml/symex" xmlns:wpg="http://schemas.microsoft.com/office/word/2010/wordprocessingGroup" xmlns:wpi="http://schemas.microsoft.com/office/word/2010/wordprocessingInk" xmlns:wne="http://schemas.microsoft.com/office/word/2006/wordml" xmlns:wps="http://schemas.microsoft.com/office/word/2010/wordprocessingShape" mc:Ignorable="w14 w15 w16se w16cid w16 w16cex w16sdtdh w16sdtfl w16du wp14">
+<w:document xmlns:wpc="http://schemas.microsoft.com/office/word/2010/wordprocessingCanvas" xmlns:cx="http://schemas.microsoft.com/office/drawing/2014/chartex" xmlns:cx1="http://schemas.microsoft.com/office/drawing/2015/9/8/chartex" xmlns:cx2="http://schemas.microsoft.com/office/drawing/2015/10/21/chartex" xmlns:cx3="http://schemas.microsoft.com/office/drawing/2016/5/9/chartex" xmlns:cx4="http://schemas.microsoft.com/office/drawing/2016/5/10/chartex" xmlns:cx5="http://schemas.microsoft.com/office/drawing/2016/5/11/chartex" xmlns:cx6="http://schemas.microsoft.com/office/drawing/2016/5/12/chartex" xmlns:cx7="http://schemas.microsoft.com/office/drawing/2016/5/13/chartex" xmlns:cx8="http://schemas.microsoft.com/office/drawing/2016/5/14/chartex" xmlns:mc="http://schemas.openxmlformats.org/markup-compatibility/2006" xmlns:aink="http://schemas.microsoft.com/office/drawing/2016/ink" xmlns:am3d="http://schemas.microsoft.com/office/drawing/2017/model3d" xmlns:o="urn:schemas-microsoft-com:office:office" xmlns:r="http://schemas.openxmlformats.org/officeDocument/2006/relationships" xmlns:m="http://schemas.openxmlformats.org/officeDocument/2006/math" xmlns:v="urn:schemas-microsoft-com:vml" xmlns:wp14="http://schemas.microsoft.com/office/word/2010/wordprocessingDrawing" xmlns:wp="http://schemas.openxmlformats.org/drawingml/2006/wordprocessingDrawing" xmlns:w10="urn:schemas-microsoft-com:office:word" xmlns:w="http://schemas.openxmlformats.org/wordprocessingml/2006/main" xmlns:w14="http://schemas.microsoft.com/office/word/2010/wordml" xmlns:w15="http://schemas.microsoft.com/office/word/2012/wordml" xmlns:w16cex="http://schemas.microsoft.com/office/word/2018/wordml/cex" xmlns:w16cid="http://schemas.microsoft.com/office/word/2016/wordml/cid" xmlns:w16="http://schemas.microsoft.com/office/word/2018/wordml" xmlns:w16sdtdh="http://schemas.microsoft.com/office/word/2020/wordml/sdtdatahash" xmlns:w16se="http://schemas.microsoft.com/office/word/2015/wordml/symex" xmlns:wpg="http://schemas.microsoft.com/office/word/2010/wordprocessingGroup" xmlns:wpi="http://schemas.microsoft.com/office/word/2010/wordprocessingInk" xmlns:wne="http://schemas.microsoft.com/office/word/2006/wordml" xmlns:wps="http://schemas.microsoft.com/office/word/2010/wordprocessingShape" mc:Ignorable="w14 w15 w16se w16cid w16 w16cex w16sdtdh wp14">
   <w:body>
     <w:sdt>
       <w:sdtPr>
@@ -164,6 +164,7 @@
             <w:dataBinding w:prefixMappings="xmlns:ns0='http://purl.org/dc/elements/1.1/' xmlns:ns1='http://schemas.openxmlformats.org/package/2006/metadata/core-properties' " w:xpath="/ns1:coreProperties[1]/ns0:subject[1]" w:storeItemID="{6C3C8BC8-F283-45AE-878A-BAB7291924A1}"/>
             <w:text/>
           </w:sdtPr>
+          <w:sdtEndPr/>
           <w:sdtContent>
             <w:p>
               <w:pPr>
@@ -298,7 +299,11 @@
             <w:rPr>
               <w:rFonts w:eastAsiaTheme="minorEastAsia"/>
               <w:noProof/>
+              <w:kern w:val="0"/>
+              <w:sz w:val="22"/>
+              <w:szCs w:val="22"/>
               <w:lang w:eastAsia="en-GB"/>
+              <w14:ligatures w14:val="none"/>
             </w:rPr>
           </w:pPr>
           <w:r>
@@ -310,7 +315,7 @@
           <w:r>
             <w:fldChar w:fldCharType="separate"/>
           </w:r>
-          <w:hyperlink w:anchor="_Toc220363276" w:history="1">
+          <w:hyperlink w:anchor="_Toc220396069" w:history="1">
             <w:r>
               <w:rPr>
                 <w:rStyle w:val="Hyperlink"/>
@@ -337,7 +342,7 @@
                 <w:noProof/>
                 <w:webHidden/>
               </w:rPr>
-              <w:instrText xml:space="preserve"> PAGEREF _Toc220363276 \h </w:instrText>
+              <w:instrText xml:space="preserve"> PAGEREF _Toc220396069 \h </w:instrText>
             </w:r>
             <w:r>
               <w:rPr>
@@ -377,10 +382,14 @@
             <w:rPr>
               <w:rFonts w:eastAsiaTheme="minorEastAsia"/>
               <w:noProof/>
+              <w:kern w:val="0"/>
+              <w:sz w:val="22"/>
+              <w:szCs w:val="22"/>
               <w:lang w:eastAsia="en-GB"/>
+              <w14:ligatures w14:val="none"/>
             </w:rPr>
           </w:pPr>
-          <w:hyperlink w:anchor="_Toc220363277" w:history="1">
+          <w:hyperlink w:anchor="_Toc220396070" w:history="1">
             <w:r>
               <w:rPr>
                 <w:rStyle w:val="Hyperlink"/>
@@ -407,7 +416,7 @@
                 <w:noProof/>
                 <w:webHidden/>
               </w:rPr>
-              <w:instrText xml:space="preserve"> PAGEREF _Toc220363277 \h </w:instrText>
+              <w:instrText xml:space="preserve"> PAGEREF _Toc220396070 \h </w:instrText>
             </w:r>
             <w:r>
               <w:rPr>
@@ -447,10 +456,14 @@
             <w:rPr>
               <w:rFonts w:eastAsiaTheme="minorEastAsia"/>
               <w:noProof/>
+              <w:kern w:val="0"/>
+              <w:sz w:val="22"/>
+              <w:szCs w:val="22"/>
               <w:lang w:eastAsia="en-GB"/>
+              <w14:ligatures w14:val="none"/>
             </w:rPr>
           </w:pPr>
-          <w:hyperlink w:anchor="_Toc220363278" w:history="1">
+          <w:hyperlink w:anchor="_Toc220396071" w:history="1">
             <w:r>
               <w:rPr>
                 <w:rStyle w:val="Hyperlink"/>
@@ -477,7 +490,7 @@
                 <w:noProof/>
                 <w:webHidden/>
               </w:rPr>
-              <w:instrText xml:space="preserve"> PAGEREF _Toc220363278 \h </w:instrText>
+              <w:instrText xml:space="preserve"> PAGEREF _Toc220396071 \h </w:instrText>
             </w:r>
             <w:r>
               <w:rPr>
@@ -517,10 +530,14 @@
             <w:rPr>
               <w:rFonts w:eastAsiaTheme="minorEastAsia"/>
               <w:noProof/>
+              <w:kern w:val="0"/>
+              <w:sz w:val="22"/>
+              <w:szCs w:val="22"/>
               <w:lang w:eastAsia="en-GB"/>
+              <w14:ligatures w14:val="none"/>
             </w:rPr>
           </w:pPr>
-          <w:hyperlink w:anchor="_Toc220363279" w:history="1">
+          <w:hyperlink w:anchor="_Toc220396072" w:history="1">
             <w:r>
               <w:rPr>
                 <w:rStyle w:val="Hyperlink"/>
@@ -547,7 +564,7 @@
                 <w:noProof/>
                 <w:webHidden/>
               </w:rPr>
-              <w:instrText xml:space="preserve"> PAGEREF _Toc220363279 \h </w:instrText>
+              <w:instrText xml:space="preserve"> PAGEREF _Toc220396072 \h </w:instrText>
             </w:r>
             <w:r>
               <w:rPr>
@@ -587,10 +604,14 @@
             <w:rPr>
               <w:rFonts w:eastAsiaTheme="minorEastAsia"/>
               <w:noProof/>
+              <w:kern w:val="0"/>
+              <w:sz w:val="22"/>
+              <w:szCs w:val="22"/>
               <w:lang w:eastAsia="en-GB"/>
+              <w14:ligatures w14:val="none"/>
             </w:rPr>
           </w:pPr>
-          <w:hyperlink w:anchor="_Toc220363280" w:history="1">
+          <w:hyperlink w:anchor="_Toc220396073" w:history="1">
             <w:r>
               <w:rPr>
                 <w:rStyle w:val="Hyperlink"/>
@@ -617,7 +638,7 @@
                 <w:noProof/>
                 <w:webHidden/>
               </w:rPr>
-              <w:instrText xml:space="preserve"> PAGEREF _Toc220363280 \h </w:instrText>
+              <w:instrText xml:space="preserve"> PAGEREF _Toc220396073 \h </w:instrText>
             </w:r>
             <w:r>
               <w:rPr>
@@ -657,10 +678,14 @@
             <w:rPr>
               <w:rFonts w:eastAsiaTheme="minorEastAsia"/>
               <w:noProof/>
+              <w:kern w:val="0"/>
+              <w:sz w:val="22"/>
+              <w:szCs w:val="22"/>
               <w:lang w:eastAsia="en-GB"/>
+              <w14:ligatures w14:val="none"/>
             </w:rPr>
           </w:pPr>
-          <w:hyperlink w:anchor="_Toc220363281" w:history="1">
+          <w:hyperlink w:anchor="_Toc220396074" w:history="1">
             <w:r>
               <w:rPr>
                 <w:rStyle w:val="Hyperlink"/>
@@ -687,7 +712,7 @@
                 <w:noProof/>
                 <w:webHidden/>
               </w:rPr>
-              <w:instrText xml:space="preserve"> PAGEREF _Toc220363281 \h </w:instrText>
+              <w:instrText xml:space="preserve"> PAGEREF _Toc220396074 \h </w:instrText>
             </w:r>
             <w:r>
               <w:rPr>
@@ -727,10 +752,14 @@
             <w:rPr>
               <w:rFonts w:eastAsiaTheme="minorEastAsia"/>
               <w:noProof/>
+              <w:kern w:val="0"/>
+              <w:sz w:val="22"/>
+              <w:szCs w:val="22"/>
               <w:lang w:eastAsia="en-GB"/>
+              <w14:ligatures w14:val="none"/>
             </w:rPr>
           </w:pPr>
-          <w:hyperlink w:anchor="_Toc220363282" w:history="1">
+          <w:hyperlink w:anchor="_Toc220396075" w:history="1">
             <w:r>
               <w:rPr>
                 <w:rStyle w:val="Hyperlink"/>
@@ -757,7 +786,7 @@
                 <w:noProof/>
                 <w:webHidden/>
               </w:rPr>
-              <w:instrText xml:space="preserve"> PAGEREF _Toc220363282 \h </w:instrText>
+              <w:instrText xml:space="preserve"> PAGEREF _Toc220396075 \h </w:instrText>
             </w:r>
             <w:r>
               <w:rPr>
@@ -797,10 +826,14 @@
             <w:rPr>
               <w:rFonts w:eastAsiaTheme="minorEastAsia"/>
               <w:noProof/>
+              <w:kern w:val="0"/>
+              <w:sz w:val="22"/>
+              <w:szCs w:val="22"/>
               <w:lang w:eastAsia="en-GB"/>
+              <w14:ligatures w14:val="none"/>
             </w:rPr>
           </w:pPr>
-          <w:hyperlink w:anchor="_Toc220363283" w:history="1">
+          <w:hyperlink w:anchor="_Toc220396076" w:history="1">
             <w:r>
               <w:rPr>
                 <w:rStyle w:val="Hyperlink"/>
@@ -827,7 +860,7 @@
                 <w:noProof/>
                 <w:webHidden/>
               </w:rPr>
-              <w:instrText xml:space="preserve"> PAGEREF _Toc220363283 \h </w:instrText>
+              <w:instrText xml:space="preserve"> PAGEREF _Toc220396076 \h </w:instrText>
             </w:r>
             <w:r>
               <w:rPr>
@@ -867,10 +900,14 @@
             <w:rPr>
               <w:rFonts w:eastAsiaTheme="minorEastAsia"/>
               <w:noProof/>
+              <w:kern w:val="0"/>
+              <w:sz w:val="22"/>
+              <w:szCs w:val="22"/>
               <w:lang w:eastAsia="en-GB"/>
+              <w14:ligatures w14:val="none"/>
             </w:rPr>
           </w:pPr>
-          <w:hyperlink w:anchor="_Toc220363284" w:history="1">
+          <w:hyperlink w:anchor="_Toc220396077" w:history="1">
             <w:r>
               <w:rPr>
                 <w:rStyle w:val="Hyperlink"/>
@@ -897,7 +934,7 @@
                 <w:noProof/>
                 <w:webHidden/>
               </w:rPr>
-              <w:instrText xml:space="preserve"> PAGEREF _Toc220363284 \h </w:instrText>
+              <w:instrText xml:space="preserve"> PAGEREF _Toc220396077 \h </w:instrText>
             </w:r>
             <w:r>
               <w:rPr>
@@ -937,10 +974,14 @@
             <w:rPr>
               <w:rFonts w:eastAsiaTheme="minorEastAsia"/>
               <w:noProof/>
+              <w:kern w:val="0"/>
+              <w:sz w:val="22"/>
+              <w:szCs w:val="22"/>
               <w:lang w:eastAsia="en-GB"/>
+              <w14:ligatures w14:val="none"/>
             </w:rPr>
           </w:pPr>
-          <w:hyperlink w:anchor="_Toc220363285" w:history="1">
+          <w:hyperlink w:anchor="_Toc220396078" w:history="1">
             <w:r>
               <w:rPr>
                 <w:rStyle w:val="Hyperlink"/>
@@ -967,7 +1008,7 @@
                 <w:noProof/>
                 <w:webHidden/>
               </w:rPr>
-              <w:instrText xml:space="preserve"> PAGEREF _Toc220363285 \h </w:instrText>
+              <w:instrText xml:space="preserve"> PAGEREF _Toc220396078 \h </w:instrText>
             </w:r>
             <w:r>
               <w:rPr>
@@ -1007,10 +1048,14 @@
             <w:rPr>
               <w:rFonts w:eastAsiaTheme="minorEastAsia"/>
               <w:noProof/>
+              <w:kern w:val="0"/>
+              <w:sz w:val="22"/>
+              <w:szCs w:val="22"/>
               <w:lang w:eastAsia="en-GB"/>
+              <w14:ligatures w14:val="none"/>
             </w:rPr>
           </w:pPr>
-          <w:hyperlink w:anchor="_Toc220363286" w:history="1">
+          <w:hyperlink w:anchor="_Toc220396079" w:history="1">
             <w:r>
               <w:rPr>
                 <w:rStyle w:val="Hyperlink"/>
@@ -1037,7 +1082,7 @@
                 <w:noProof/>
                 <w:webHidden/>
               </w:rPr>
-              <w:instrText xml:space="preserve"> PAGEREF _Toc220363286 \h </w:instrText>
+              <w:instrText xml:space="preserve"> PAGEREF _Toc220396079 \h </w:instrText>
             </w:r>
             <w:r>
               <w:rPr>
@@ -1077,10 +1122,14 @@
             <w:rPr>
               <w:rFonts w:eastAsiaTheme="minorEastAsia"/>
               <w:noProof/>
+              <w:kern w:val="0"/>
+              <w:sz w:val="22"/>
+              <w:szCs w:val="22"/>
               <w:lang w:eastAsia="en-GB"/>
+              <w14:ligatures w14:val="none"/>
             </w:rPr>
           </w:pPr>
-          <w:hyperlink w:anchor="_Toc220363287" w:history="1">
+          <w:hyperlink w:anchor="_Toc220396080" w:history="1">
             <w:r>
               <w:rPr>
                 <w:rStyle w:val="Hyperlink"/>
@@ -1107,7 +1156,7 @@
                 <w:noProof/>
                 <w:webHidden/>
               </w:rPr>
-              <w:instrText xml:space="preserve"> PAGEREF _Toc220363287 \h </w:instrText>
+              <w:instrText xml:space="preserve"> PAGEREF _Toc220396080 \h </w:instrText>
             </w:r>
             <w:r>
               <w:rPr>
@@ -1147,10 +1196,14 @@
             <w:rPr>
               <w:rFonts w:eastAsiaTheme="minorEastAsia"/>
               <w:noProof/>
+              <w:kern w:val="0"/>
+              <w:sz w:val="22"/>
+              <w:szCs w:val="22"/>
               <w:lang w:eastAsia="en-GB"/>
+              <w14:ligatures w14:val="none"/>
             </w:rPr>
           </w:pPr>
-          <w:hyperlink w:anchor="_Toc220363288" w:history="1">
+          <w:hyperlink w:anchor="_Toc220396081" w:history="1">
             <w:r>
               <w:rPr>
                 <w:rStyle w:val="Hyperlink"/>
@@ -1177,7 +1230,7 @@
                 <w:noProof/>
                 <w:webHidden/>
               </w:rPr>
-              <w:instrText xml:space="preserve"> PAGEREF _Toc220363288 \h </w:instrText>
+              <w:instrText xml:space="preserve"> PAGEREF _Toc220396081 \h </w:instrText>
             </w:r>
             <w:r>
               <w:rPr>
@@ -1217,10 +1270,14 @@
             <w:rPr>
               <w:rFonts w:eastAsiaTheme="minorEastAsia"/>
               <w:noProof/>
+              <w:kern w:val="0"/>
+              <w:sz w:val="22"/>
+              <w:szCs w:val="22"/>
               <w:lang w:eastAsia="en-GB"/>
+              <w14:ligatures w14:val="none"/>
             </w:rPr>
           </w:pPr>
-          <w:hyperlink w:anchor="_Toc220363289" w:history="1">
+          <w:hyperlink w:anchor="_Toc220396082" w:history="1">
             <w:r>
               <w:rPr>
                 <w:rStyle w:val="Hyperlink"/>
@@ -1247,7 +1304,7 @@
                 <w:noProof/>
                 <w:webHidden/>
               </w:rPr>
-              <w:instrText xml:space="preserve"> PAGEREF _Toc220363289 \h </w:instrText>
+              <w:instrText xml:space="preserve"> PAGEREF _Toc220396082 \h </w:instrText>
             </w:r>
             <w:r>
               <w:rPr>
@@ -1287,10 +1344,14 @@
             <w:rPr>
               <w:rFonts w:eastAsiaTheme="minorEastAsia"/>
               <w:noProof/>
+              <w:kern w:val="0"/>
+              <w:sz w:val="22"/>
+              <w:szCs w:val="22"/>
               <w:lang w:eastAsia="en-GB"/>
+              <w14:ligatures w14:val="none"/>
             </w:rPr>
           </w:pPr>
-          <w:hyperlink w:anchor="_Toc220363290" w:history="1">
+          <w:hyperlink w:anchor="_Toc220396083" w:history="1">
             <w:r>
               <w:rPr>
                 <w:rStyle w:val="Hyperlink"/>
@@ -1317,7 +1378,7 @@
                 <w:noProof/>
                 <w:webHidden/>
               </w:rPr>
-              <w:instrText xml:space="preserve"> PAGEREF _Toc220363290 \h </w:instrText>
+              <w:instrText xml:space="preserve"> PAGEREF _Toc220396083 \h </w:instrText>
             </w:r>
             <w:r>
               <w:rPr>
@@ -1337,7 +1398,7 @@
                 <w:noProof/>
                 <w:webHidden/>
               </w:rPr>
-              <w:t>11</w:t>
+              <w:t>10</w:t>
             </w:r>
             <w:r>
               <w:rPr>
@@ -1357,10 +1418,14 @@
             <w:rPr>
               <w:rFonts w:eastAsiaTheme="minorEastAsia"/>
               <w:noProof/>
+              <w:kern w:val="0"/>
+              <w:sz w:val="22"/>
+              <w:szCs w:val="22"/>
               <w:lang w:eastAsia="en-GB"/>
+              <w14:ligatures w14:val="none"/>
             </w:rPr>
           </w:pPr>
-          <w:hyperlink w:anchor="_Toc220363291" w:history="1">
+          <w:hyperlink w:anchor="_Toc220396084" w:history="1">
             <w:r>
               <w:rPr>
                 <w:rStyle w:val="Hyperlink"/>
@@ -1387,7 +1452,7 @@
                 <w:noProof/>
                 <w:webHidden/>
               </w:rPr>
-              <w:instrText xml:space="preserve"> PAGEREF _Toc220363291 \h </w:instrText>
+              <w:instrText xml:space="preserve"> PAGEREF _Toc220396084 \h </w:instrText>
             </w:r>
             <w:r>
               <w:rPr>
@@ -1407,7 +1472,7 @@
                 <w:noProof/>
                 <w:webHidden/>
               </w:rPr>
-              <w:t>12</w:t>
+              <w:t>11</w:t>
             </w:r>
             <w:r>
               <w:rPr>
@@ -1427,10 +1492,14 @@
             <w:rPr>
               <w:rFonts w:eastAsiaTheme="minorEastAsia"/>
               <w:noProof/>
+              <w:kern w:val="0"/>
+              <w:sz w:val="22"/>
+              <w:szCs w:val="22"/>
               <w:lang w:eastAsia="en-GB"/>
+              <w14:ligatures w14:val="none"/>
             </w:rPr>
           </w:pPr>
-          <w:hyperlink w:anchor="_Toc220363292" w:history="1">
+          <w:hyperlink w:anchor="_Toc220396085" w:history="1">
             <w:r>
               <w:rPr>
                 <w:rStyle w:val="Hyperlink"/>
@@ -1457,7 +1526,7 @@
                 <w:noProof/>
                 <w:webHidden/>
               </w:rPr>
-              <w:instrText xml:space="preserve"> PAGEREF _Toc220363292 \h </w:instrText>
+              <w:instrText xml:space="preserve"> PAGEREF _Toc220396085 \h </w:instrText>
             </w:r>
             <w:r>
               <w:rPr>
@@ -1477,7 +1546,7 @@
                 <w:noProof/>
                 <w:webHidden/>
               </w:rPr>
-              <w:t>12</w:t>
+              <w:t>11</w:t>
             </w:r>
             <w:r>
               <w:rPr>
@@ -1497,10 +1566,14 @@
             <w:rPr>
               <w:rFonts w:eastAsiaTheme="minorEastAsia"/>
               <w:noProof/>
+              <w:kern w:val="0"/>
+              <w:sz w:val="22"/>
+              <w:szCs w:val="22"/>
               <w:lang w:eastAsia="en-GB"/>
+              <w14:ligatures w14:val="none"/>
             </w:rPr>
           </w:pPr>
-          <w:hyperlink w:anchor="_Toc220363293" w:history="1">
+          <w:hyperlink w:anchor="_Toc220396086" w:history="1">
             <w:r>
               <w:rPr>
                 <w:rStyle w:val="Hyperlink"/>
@@ -1527,7 +1600,7 @@
                 <w:noProof/>
                 <w:webHidden/>
               </w:rPr>
-              <w:instrText xml:space="preserve"> PAGEREF _Toc220363293 \h </w:instrText>
+              <w:instrText xml:space="preserve"> PAGEREF _Toc220396086 \h </w:instrText>
             </w:r>
             <w:r>
               <w:rPr>
@@ -1547,7 +1620,7 @@
                 <w:noProof/>
                 <w:webHidden/>
               </w:rPr>
-              <w:t>13</w:t>
+              <w:t>12</w:t>
             </w:r>
             <w:r>
               <w:rPr>
@@ -1567,10 +1640,14 @@
             <w:rPr>
               <w:rFonts w:eastAsiaTheme="minorEastAsia"/>
               <w:noProof/>
+              <w:kern w:val="0"/>
+              <w:sz w:val="22"/>
+              <w:szCs w:val="22"/>
               <w:lang w:eastAsia="en-GB"/>
+              <w14:ligatures w14:val="none"/>
             </w:rPr>
           </w:pPr>
-          <w:hyperlink w:anchor="_Toc220363294" w:history="1">
+          <w:hyperlink w:anchor="_Toc220396087" w:history="1">
             <w:r>
               <w:rPr>
                 <w:rStyle w:val="Hyperlink"/>
@@ -1597,7 +1674,7 @@
                 <w:noProof/>
                 <w:webHidden/>
               </w:rPr>
-              <w:instrText xml:space="preserve"> PAGEREF _Toc220363294 \h </w:instrText>
+              <w:instrText xml:space="preserve"> PAGEREF _Toc220396087 \h </w:instrText>
             </w:r>
             <w:r>
               <w:rPr>
@@ -1637,10 +1714,14 @@
             <w:rPr>
               <w:rFonts w:eastAsiaTheme="minorEastAsia"/>
               <w:noProof/>
+              <w:kern w:val="0"/>
+              <w:sz w:val="22"/>
+              <w:szCs w:val="22"/>
               <w:lang w:eastAsia="en-GB"/>
+              <w14:ligatures w14:val="none"/>
             </w:rPr>
           </w:pPr>
-          <w:hyperlink w:anchor="_Toc220363295" w:history="1">
+          <w:hyperlink w:anchor="_Toc220396088" w:history="1">
             <w:r>
               <w:rPr>
                 <w:rStyle w:val="Hyperlink"/>
@@ -1667,7 +1748,7 @@
                 <w:noProof/>
                 <w:webHidden/>
               </w:rPr>
-              <w:instrText xml:space="preserve"> PAGEREF _Toc220363295 \h </w:instrText>
+              <w:instrText xml:space="preserve"> PAGEREF _Toc220396088 \h </w:instrText>
             </w:r>
             <w:r>
               <w:rPr>
@@ -1707,10 +1788,14 @@
             <w:rPr>
               <w:rFonts w:eastAsiaTheme="minorEastAsia"/>
               <w:noProof/>
+              <w:kern w:val="0"/>
+              <w:sz w:val="22"/>
+              <w:szCs w:val="22"/>
               <w:lang w:eastAsia="en-GB"/>
+              <w14:ligatures w14:val="none"/>
             </w:rPr>
           </w:pPr>
-          <w:hyperlink w:anchor="_Toc220363296" w:history="1">
+          <w:hyperlink w:anchor="_Toc220396089" w:history="1">
             <w:r>
               <w:rPr>
                 <w:rStyle w:val="Hyperlink"/>
@@ -1737,7 +1822,7 @@
                 <w:noProof/>
                 <w:webHidden/>
               </w:rPr>
-              <w:instrText xml:space="preserve"> PAGEREF _Toc220363296 \h </w:instrText>
+              <w:instrText xml:space="preserve"> PAGEREF _Toc220396089 \h </w:instrText>
             </w:r>
             <w:r>
               <w:rPr>
@@ -1777,10 +1862,14 @@
             <w:rPr>
               <w:rFonts w:eastAsiaTheme="minorEastAsia"/>
               <w:noProof/>
+              <w:kern w:val="0"/>
+              <w:sz w:val="22"/>
+              <w:szCs w:val="22"/>
               <w:lang w:eastAsia="en-GB"/>
+              <w14:ligatures w14:val="none"/>
             </w:rPr>
           </w:pPr>
-          <w:hyperlink w:anchor="_Toc220363297" w:history="1">
+          <w:hyperlink w:anchor="_Toc220396090" w:history="1">
             <w:r>
               <w:rPr>
                 <w:rStyle w:val="Hyperlink"/>
@@ -1807,7 +1896,7 @@
                 <w:noProof/>
                 <w:webHidden/>
               </w:rPr>
-              <w:instrText xml:space="preserve"> PAGEREF _Toc220363297 \h </w:instrText>
+              <w:instrText xml:space="preserve"> PAGEREF _Toc220396090 \h </w:instrText>
             </w:r>
             <w:r>
               <w:rPr>
@@ -1847,10 +1936,14 @@
             <w:rPr>
               <w:rFonts w:eastAsiaTheme="minorEastAsia"/>
               <w:noProof/>
+              <w:kern w:val="0"/>
+              <w:sz w:val="22"/>
+              <w:szCs w:val="22"/>
               <w:lang w:eastAsia="en-GB"/>
+              <w14:ligatures w14:val="none"/>
             </w:rPr>
           </w:pPr>
-          <w:hyperlink w:anchor="_Toc220363298" w:history="1">
+          <w:hyperlink w:anchor="_Toc220396091" w:history="1">
             <w:r>
               <w:rPr>
                 <w:rStyle w:val="Hyperlink"/>
@@ -1877,7 +1970,7 @@
                 <w:noProof/>
                 <w:webHidden/>
               </w:rPr>
-              <w:instrText xml:space="preserve"> PAGEREF _Toc220363298 \h </w:instrText>
+              <w:instrText xml:space="preserve"> PAGEREF _Toc220396091 \h </w:instrText>
             </w:r>
             <w:r>
               <w:rPr>
@@ -1897,7 +1990,7 @@
                 <w:noProof/>
                 <w:webHidden/>
               </w:rPr>
-              <w:t>14</w:t>
+              <w:t>13</w:t>
             </w:r>
             <w:r>
               <w:rPr>
@@ -1917,10 +2010,14 @@
             <w:rPr>
               <w:rFonts w:eastAsiaTheme="minorEastAsia"/>
               <w:noProof/>
+              <w:kern w:val="0"/>
+              <w:sz w:val="22"/>
+              <w:szCs w:val="22"/>
               <w:lang w:eastAsia="en-GB"/>
+              <w14:ligatures w14:val="none"/>
             </w:rPr>
           </w:pPr>
-          <w:hyperlink w:anchor="_Toc220363299" w:history="1">
+          <w:hyperlink w:anchor="_Toc220396092" w:history="1">
             <w:r>
               <w:rPr>
                 <w:rStyle w:val="Hyperlink"/>
@@ -1947,7 +2044,7 @@
                 <w:noProof/>
                 <w:webHidden/>
               </w:rPr>
-              <w:instrText xml:space="preserve"> PAGEREF _Toc220363299 \h </w:instrText>
+              <w:instrText xml:space="preserve"> PAGEREF _Toc220396092 \h </w:instrText>
             </w:r>
             <w:r>
               <w:rPr>
@@ -1967,7 +2064,7 @@
                 <w:noProof/>
                 <w:webHidden/>
               </w:rPr>
-              <w:t>14</w:t>
+              <w:t>13</w:t>
             </w:r>
             <w:r>
               <w:rPr>
@@ -1987,10 +2084,14 @@
             <w:rPr>
               <w:rFonts w:eastAsiaTheme="minorEastAsia"/>
               <w:noProof/>
+              <w:kern w:val="0"/>
+              <w:sz w:val="22"/>
+              <w:szCs w:val="22"/>
               <w:lang w:eastAsia="en-GB"/>
+              <w14:ligatures w14:val="none"/>
             </w:rPr>
           </w:pPr>
-          <w:hyperlink w:anchor="_Toc220363300" w:history="1">
+          <w:hyperlink w:anchor="_Toc220396093" w:history="1">
             <w:r>
               <w:rPr>
                 <w:rStyle w:val="Hyperlink"/>
@@ -2017,7 +2118,7 @@
                 <w:noProof/>
                 <w:webHidden/>
               </w:rPr>
-              <w:instrText xml:space="preserve"> PAGEREF _Toc220363300 \h </w:instrText>
+              <w:instrText xml:space="preserve"> PAGEREF _Toc220396093 \h </w:instrText>
             </w:r>
             <w:r>
               <w:rPr>
@@ -2038,6 +2139,154 @@
                 <w:webHidden/>
               </w:rPr>
               <w:t>14</w:t>
+            </w:r>
+            <w:r>
+              <w:rPr>
+                <w:noProof/>
+                <w:webHidden/>
+              </w:rPr>
+              <w:fldChar w:fldCharType="end"/>
+            </w:r>
+          </w:hyperlink>
+        </w:p>
+        <w:p>
+          <w:pPr>
+            <w:pStyle w:val="TOC1"/>
+            <w:tabs>
+              <w:tab w:val="right" w:leader="dot" w:pos="9016"/>
+            </w:tabs>
+            <w:rPr>
+              <w:rFonts w:eastAsiaTheme="minorEastAsia"/>
+              <w:noProof/>
+              <w:kern w:val="0"/>
+              <w:sz w:val="22"/>
+              <w:szCs w:val="22"/>
+              <w:lang w:eastAsia="en-GB"/>
+              <w14:ligatures w14:val="none"/>
+            </w:rPr>
+          </w:pPr>
+          <w:hyperlink w:anchor="_Toc220396094" w:history="1">
+            <w:r>
+              <w:rPr>
+                <w:rStyle w:val="Hyperlink"/>
+                <w:noProof/>
+              </w:rPr>
+              <w:t>Legal Consideration</w:t>
+            </w:r>
+            <w:r>
+              <w:rPr>
+                <w:noProof/>
+                <w:webHidden/>
+              </w:rPr>
+              <w:tab/>
+            </w:r>
+            <w:r>
+              <w:rPr>
+                <w:noProof/>
+                <w:webHidden/>
+              </w:rPr>
+              <w:fldChar w:fldCharType="begin"/>
+            </w:r>
+            <w:r>
+              <w:rPr>
+                <w:noProof/>
+                <w:webHidden/>
+              </w:rPr>
+              <w:instrText xml:space="preserve"> PAGEREF _Toc220396094 \h </w:instrText>
+            </w:r>
+            <w:r>
+              <w:rPr>
+                <w:noProof/>
+                <w:webHidden/>
+              </w:rPr>
+            </w:r>
+            <w:r>
+              <w:rPr>
+                <w:noProof/>
+                <w:webHidden/>
+              </w:rPr>
+              <w:fldChar w:fldCharType="separate"/>
+            </w:r>
+            <w:r>
+              <w:rPr>
+                <w:noProof/>
+                <w:webHidden/>
+              </w:rPr>
+              <w:t>15</w:t>
+            </w:r>
+            <w:r>
+              <w:rPr>
+                <w:noProof/>
+                <w:webHidden/>
+              </w:rPr>
+              <w:fldChar w:fldCharType="end"/>
+            </w:r>
+          </w:hyperlink>
+        </w:p>
+        <w:p>
+          <w:pPr>
+            <w:pStyle w:val="TOC1"/>
+            <w:tabs>
+              <w:tab w:val="right" w:leader="dot" w:pos="9016"/>
+            </w:tabs>
+            <w:rPr>
+              <w:rFonts w:eastAsiaTheme="minorEastAsia"/>
+              <w:noProof/>
+              <w:kern w:val="0"/>
+              <w:sz w:val="22"/>
+              <w:szCs w:val="22"/>
+              <w:lang w:eastAsia="en-GB"/>
+              <w14:ligatures w14:val="none"/>
+            </w:rPr>
+          </w:pPr>
+          <w:hyperlink w:anchor="_Toc220396095" w:history="1">
+            <w:r>
+              <w:rPr>
+                <w:rStyle w:val="Hyperlink"/>
+                <w:noProof/>
+              </w:rPr>
+              <w:t>UI Consideration</w:t>
+            </w:r>
+            <w:r>
+              <w:rPr>
+                <w:noProof/>
+                <w:webHidden/>
+              </w:rPr>
+              <w:tab/>
+            </w:r>
+            <w:r>
+              <w:rPr>
+                <w:noProof/>
+                <w:webHidden/>
+              </w:rPr>
+              <w:fldChar w:fldCharType="begin"/>
+            </w:r>
+            <w:r>
+              <w:rPr>
+                <w:noProof/>
+                <w:webHidden/>
+              </w:rPr>
+              <w:instrText xml:space="preserve"> PAGEREF _Toc220396095 \h </w:instrText>
+            </w:r>
+            <w:r>
+              <w:rPr>
+                <w:noProof/>
+                <w:webHidden/>
+              </w:rPr>
+            </w:r>
+            <w:r>
+              <w:rPr>
+                <w:noProof/>
+                <w:webHidden/>
+              </w:rPr>
+              <w:fldChar w:fldCharType="separate"/>
+            </w:r>
+            <w:r>
+              <w:rPr>
+                <w:noProof/>
+                <w:webHidden/>
+              </w:rPr>
+              <w:t>16</w:t>
             </w:r>
             <w:r>
               <w:rPr>
@@ -2061,28 +2310,13 @@
     </w:sdt>
     <w:p/>
     <w:p/>
-    <w:p/>
-    <w:p/>
-    <w:p/>
-    <w:p/>
-    <w:p/>
-    <w:p/>
-    <w:p/>
-    <w:p/>
-    <w:p/>
-    <w:p/>
-    <w:p/>
-    <w:p/>
-    <w:p/>
-    <w:p/>
-    <w:p/>
-    <w:p/>
     <w:p>
       <w:pPr>
         <w:pStyle w:val="Heading1"/>
       </w:pPr>
-      <w:bookmarkStart w:id="0" w:name="_Toc220363276"/>
+      <w:bookmarkStart w:id="0" w:name="_Toc220396069"/>
       <w:r>
+        <w:lastRenderedPageBreak/>
         <w:t>Business Context</w:t>
       </w:r>
       <w:bookmarkEnd w:id="0"/>
@@ -2091,7 +2325,7 @@
       <w:pPr>
         <w:pStyle w:val="Heading2"/>
       </w:pPr>
-      <w:bookmarkStart w:id="1" w:name="_Toc220363277"/>
+      <w:bookmarkStart w:id="1" w:name="_Toc220396070"/>
       <w:r>
         <w:t>Rooms Available</w:t>
       </w:r>
@@ -2117,7 +2351,7 @@
       <w:pPr>
         <w:pStyle w:val="Heading2"/>
       </w:pPr>
-      <w:bookmarkStart w:id="2" w:name="_Toc220363278"/>
+      <w:bookmarkStart w:id="2" w:name="_Toc220396071"/>
       <w:r>
         <w:t>Booking policies and staff details</w:t>
       </w:r>
@@ -2128,18 +2362,14 @@
         <w:t xml:space="preserve">The client has asked me to provide customers with information about the booking policies and staff details. </w:t>
       </w:r>
       <w:r>
-        <w:t xml:space="preserve">This will allow customers to be clear on the rules and regulations that mush be adhered to when using the room they have booked. Knowing the staff details also lets them know what staff to contact if or when they have an issue to be resolved, or just a question. This ultimately will result in better customer </w:t>
-      </w:r>
-      <w:r>
-        <w:lastRenderedPageBreak/>
-        <w:t>experience as their needs will be met by staff members, it will also negate confusion about rules and regulations or policies about their current booking.</w:t>
+        <w:t>This will allow customers to be clear on the rules and regulations that mush be adhered to when using the room they have booked. Knowing the staff details also lets them know what staff to contact if or when they have an issue to be resolved, or just a question. This ultimately will result in better customer experience as their needs will be met by staff members, it will also negate confusion about rules and regulations or policies about their current booking.</w:t>
       </w:r>
     </w:p>
     <w:p>
       <w:pPr>
         <w:pStyle w:val="Heading2"/>
       </w:pPr>
-      <w:bookmarkStart w:id="3" w:name="_Toc220363279"/>
+      <w:bookmarkStart w:id="3" w:name="_Toc220396072"/>
       <w:r>
         <w:t>Book Rooms for specific dates and times</w:t>
       </w:r>
@@ -2168,7 +2398,7 @@
       <w:pPr>
         <w:pStyle w:val="Heading2"/>
       </w:pPr>
-      <w:bookmarkStart w:id="4" w:name="_Toc220363280"/>
+      <w:bookmarkStart w:id="4" w:name="_Toc220396073"/>
       <w:r>
         <w:t>View and manage bookings</w:t>
       </w:r>
@@ -2202,8 +2432,9 @@
       <w:pPr>
         <w:pStyle w:val="Heading2"/>
       </w:pPr>
-      <w:bookmarkStart w:id="5" w:name="_Toc220363281"/>
+      <w:bookmarkStart w:id="5" w:name="_Toc220396074"/>
       <w:r>
+        <w:lastRenderedPageBreak/>
         <w:t>Account Registration</w:t>
       </w:r>
       <w:bookmarkEnd w:id="5"/>
@@ -2217,7 +2448,7 @@
       <w:pPr>
         <w:pStyle w:val="Heading2"/>
       </w:pPr>
-      <w:bookmarkStart w:id="6" w:name="_Toc220363282"/>
+      <w:bookmarkStart w:id="6" w:name="_Toc220396075"/>
       <w:r>
         <w:t>Accessibility features</w:t>
       </w:r>
@@ -2241,7 +2472,7 @@
       <w:pPr>
         <w:pStyle w:val="Heading2"/>
       </w:pPr>
-      <w:bookmarkStart w:id="7" w:name="_Toc220363283"/>
+      <w:bookmarkStart w:id="7" w:name="_Toc220396076"/>
       <w:r>
         <w:t>Staff Area</w:t>
       </w:r>
@@ -2256,9 +2487,8 @@
       <w:pPr>
         <w:pStyle w:val="Heading1"/>
       </w:pPr>
-      <w:bookmarkStart w:id="8" w:name="_Toc220363284"/>
+      <w:bookmarkStart w:id="8" w:name="_Toc220396077"/>
       <w:r>
-        <w:lastRenderedPageBreak/>
         <w:t>Project Aim</w:t>
       </w:r>
       <w:bookmarkEnd w:id="8"/>
@@ -2352,7 +2582,7 @@
       <w:pPr>
         <w:pStyle w:val="Heading1"/>
       </w:pPr>
-      <w:bookmarkStart w:id="9" w:name="_Toc220363285"/>
+      <w:bookmarkStart w:id="9" w:name="_Toc220396078"/>
       <w:r>
         <w:t>Functional Requirements and User Acceptance Criteria</w:t>
       </w:r>
@@ -2362,7 +2592,7 @@
       <w:pPr>
         <w:pStyle w:val="Heading2"/>
       </w:pPr>
-      <w:bookmarkStart w:id="10" w:name="_Toc220363286"/>
+      <w:bookmarkStart w:id="10" w:name="_Toc220396079"/>
       <w:r>
         <w:t>User Personas</w:t>
       </w:r>
@@ -2403,8 +2633,9 @@
       <w:pPr>
         <w:pStyle w:val="Heading2"/>
       </w:pPr>
-      <w:bookmarkStart w:id="11" w:name="_Toc220363287"/>
+      <w:bookmarkStart w:id="11" w:name="_Toc220396080"/>
       <w:r>
+        <w:lastRenderedPageBreak/>
         <w:t>Functional Requirement Table</w:t>
       </w:r>
       <w:bookmarkEnd w:id="11"/>
@@ -2600,11 +2831,7 @@
           </w:p>
           <w:p>
             <w:r>
-              <w:t xml:space="preserve">The page must comply with the Web Accessibility </w:t>
-            </w:r>
-            <w:r>
-              <w:lastRenderedPageBreak/>
-              <w:t>Guidelines (WCAG) e.g. keyboard navigation, adjustable text size, high contrast mode.</w:t>
+              <w:t>The page must comply with the Web Accessibility Guidelines (WCAG) e.g. keyboard navigation, adjustable text size, high contrast mode.</w:t>
             </w:r>
           </w:p>
         </w:tc>
@@ -2614,7 +2841,6 @@
           </w:tcPr>
           <w:p>
             <w:r>
-              <w:lastRenderedPageBreak/>
               <w:t xml:space="preserve">This feature will allow users to access </w:t>
             </w:r>
             <w:r>
@@ -2707,7 +2933,11 @@
           </w:p>
           <w:p>
             <w:r>
-              <w:t>The page must comply with the Web Accessibility Guidelines (WCAG) e.g. keyboard navigation, adjustable text size, high contrast mode.</w:t>
+              <w:t xml:space="preserve">The page must comply with the </w:t>
+            </w:r>
+            <w:r>
+              <w:lastRenderedPageBreak/>
+              <w:t>Web Accessibility Guidelines (WCAG) e.g. keyboard navigation, adjustable text size, high contrast mode.</w:t>
             </w:r>
           </w:p>
         </w:tc>
@@ -2717,6 +2947,7 @@
           </w:tcPr>
           <w:p>
             <w:r>
+              <w:lastRenderedPageBreak/>
               <w:t>This feature will allow users to access their accounts that they have already mad, so they can actually get access into the web application, improving user experience.</w:t>
             </w:r>
           </w:p>
@@ -2846,11 +3077,9 @@
             <w:r>
               <w:t xml:space="preserve"> if they happened to forget their </w:t>
             </w:r>
-            <w:proofErr w:type="gramStart"/>
-            <w:r>
-              <w:t>login</w:t>
-            </w:r>
-            <w:proofErr w:type="gramEnd"/>
+            <w:r>
+              <w:t>login,</w:t>
+            </w:r>
             <w:r>
               <w:t xml:space="preserve"> they can simply choose to have it changed to something more memorable.</w:t>
             </w:r>
@@ -2926,11 +3155,11 @@
           </w:p>
           <w:p>
             <w:r>
-              <w:t xml:space="preserve">The page must comply with the Web Accessibility Guidelines (WCAG) e.g. keyboard navigation, adjustable text size, </w:t>
+              <w:t xml:space="preserve">The page must comply with the Web Accessibility </w:t>
             </w:r>
             <w:r>
               <w:lastRenderedPageBreak/>
-              <w:t>high contrast mode.</w:t>
+              <w:t>Guidelines (WCAG) e.g. keyboard navigation, adjustable text size, high contrast mode.</w:t>
             </w:r>
           </w:p>
         </w:tc>
@@ -2962,6 +3191,7 @@
           </w:tcPr>
           <w:p>
             <w:r>
+              <w:lastRenderedPageBreak/>
               <w:t>Customers able to see rooms available for booking</w:t>
             </w:r>
           </w:p>
@@ -3099,14 +3329,9 @@
             <w:r>
               <w:t xml:space="preserve"> </w:t>
             </w:r>
-            <w:proofErr w:type="gramStart"/>
-            <w:r>
-              <w:t xml:space="preserve">book, </w:t>
-            </w:r>
-            <w:r>
-              <w:t xml:space="preserve"> view</w:t>
-            </w:r>
-            <w:proofErr w:type="gramEnd"/>
+            <w:r>
+              <w:t>book, view</w:t>
+            </w:r>
             <w:r>
               <w:t xml:space="preserve"> and </w:t>
             </w:r>
@@ -3361,6 +3586,7 @@
           </w:tcPr>
           <w:p>
             <w:r>
+              <w:lastRenderedPageBreak/>
               <w:t>Allow customers to view booking policies and staff details</w:t>
             </w:r>
           </w:p>
@@ -3501,11 +3727,11 @@
           </w:p>
           <w:p>
             <w:r>
-              <w:t xml:space="preserve">Knowing these rules give users to </w:t>
+              <w:t xml:space="preserve">Knowing these rules give users to ability to know how to act </w:t>
             </w:r>
             <w:r>
               <w:lastRenderedPageBreak/>
-              <w:t xml:space="preserve">ability to know how to act correctly and efficiently to make sure they are doing </w:t>
+              <w:t xml:space="preserve">correctly and efficiently to make sure they are doing </w:t>
             </w:r>
             <w:r>
               <w:t xml:space="preserve">everything </w:t>
@@ -3526,6 +3752,7 @@
           </w:tcPr>
           <w:p>
             <w:r>
+              <w:lastRenderedPageBreak/>
               <w:t>Allow staff to view and manage all bookings</w:t>
             </w:r>
           </w:p>
@@ -3601,7 +3828,6 @@
               </w:numPr>
             </w:pPr>
             <w:r>
-              <w:lastRenderedPageBreak/>
               <w:t>View the bookings page</w:t>
             </w:r>
           </w:p>
@@ -3614,6 +3840,7 @@
               </w:numPr>
             </w:pPr>
             <w:r>
+              <w:lastRenderedPageBreak/>
               <w:t>View all bookings made by users</w:t>
             </w:r>
           </w:p>
@@ -3669,25 +3896,13 @@
             </w:r>
             <w:proofErr w:type="spellEnd"/>
             <w:r>
-              <w:t xml:space="preserve"> requests they wish to </w:t>
-            </w:r>
-            <w:proofErr w:type="gramStart"/>
-            <w:r>
-              <w:t>using</w:t>
-            </w:r>
-            <w:proofErr w:type="gramEnd"/>
-            <w:r>
-              <w:t xml:space="preserve"> the same web application instead of a new one dedicated for that task. This means the client will be able to save</w:t>
+              <w:t xml:space="preserve"> requests they wish to using the same web application instead of a new one dedicated for that task. This means the client will be able to save</w:t>
             </w:r>
             <w:r>
               <w:t xml:space="preserve"> </w:t>
             </w:r>
             <w:r>
-              <w:t xml:space="preserve">money on development cost as everything can be implemented all at once instead of </w:t>
-            </w:r>
-            <w:r>
-              <w:lastRenderedPageBreak/>
-              <w:t>onto multiple solutions and applications.</w:t>
+              <w:t>money on development cost as everything can be implemented all at once instead of onto multiple solutions and applications.</w:t>
             </w:r>
           </w:p>
         </w:tc>
@@ -3698,7 +3913,7 @@
       <w:pPr>
         <w:pStyle w:val="Heading1"/>
       </w:pPr>
-      <w:bookmarkStart w:id="12" w:name="_Toc220363288"/>
+      <w:bookmarkStart w:id="12" w:name="_Toc220396081"/>
       <w:r>
         <w:t>Non-Functional Requirements</w:t>
       </w:r>
@@ -3708,7 +3923,7 @@
       <w:pPr>
         <w:pStyle w:val="Heading2"/>
       </w:pPr>
-      <w:bookmarkStart w:id="13" w:name="_Toc220363289"/>
+      <w:bookmarkStart w:id="13" w:name="_Toc220396082"/>
       <w:r>
         <w:t>Performance</w:t>
       </w:r>
@@ -3846,11 +4061,7 @@
           </w:tcPr>
           <w:p>
             <w:r>
-              <w:t xml:space="preserve">The system must be able to handle a specific </w:t>
-            </w:r>
-            <w:r>
-              <w:lastRenderedPageBreak/>
-              <w:t>number of requests without slowing down.</w:t>
+              <w:t>The system must be able to handle a specific number of requests without slowing down.</w:t>
             </w:r>
           </w:p>
         </w:tc>
@@ -3860,12 +4071,7 @@
           </w:tcPr>
           <w:p>
             <w:r>
-              <w:lastRenderedPageBreak/>
-              <w:t xml:space="preserve">This will ensure the core function of the website will still work at peak hours or </w:t>
-            </w:r>
-            <w:r>
-              <w:lastRenderedPageBreak/>
-              <w:t>busy days without slowing down the website significantly leading to bad user experience.</w:t>
+              <w:t>This will ensure the core function of the website will still work at peak hours or busy days without slowing down the website significantly leading to bad user experience.</w:t>
             </w:r>
           </w:p>
         </w:tc>
@@ -3875,12 +4081,7 @@
           </w:tcPr>
           <w:p>
             <w:r>
-              <w:lastRenderedPageBreak/>
-              <w:t xml:space="preserve">On average the system should be able to handle </w:t>
-            </w:r>
-            <w:r>
-              <w:lastRenderedPageBreak/>
-              <w:t>30 requests per second without slowing down.</w:t>
+              <w:t>On average the system should be able to handle 30 requests per second without slowing down.</w:t>
             </w:r>
           </w:p>
         </w:tc>
@@ -4021,7 +4222,7 @@
       <w:pPr>
         <w:pStyle w:val="Heading2"/>
       </w:pPr>
-      <w:bookmarkStart w:id="14" w:name="_Toc220363290"/>
+      <w:bookmarkStart w:id="14" w:name="_Toc220396083"/>
       <w:r>
         <w:t>Security</w:t>
       </w:r>
@@ -4219,9 +4420,8 @@
       <w:pPr>
         <w:pStyle w:val="Heading2"/>
       </w:pPr>
-      <w:bookmarkStart w:id="15" w:name="_Toc220363291"/>
+      <w:bookmarkStart w:id="15" w:name="_Toc220396084"/>
       <w:r>
-        <w:lastRenderedPageBreak/>
         <w:t>Capacity</w:t>
       </w:r>
       <w:bookmarkEnd w:id="15"/>
@@ -4276,6 +4476,7 @@
           </w:tcPr>
           <w:p>
             <w:r>
+              <w:lastRenderedPageBreak/>
               <w:t>The system must handle peak traffic without performance degradation</w:t>
             </w:r>
           </w:p>
@@ -4380,7 +4581,7 @@
       <w:pPr>
         <w:pStyle w:val="Heading2"/>
       </w:pPr>
-      <w:bookmarkStart w:id="16" w:name="_Toc220363292"/>
+      <w:bookmarkStart w:id="16" w:name="_Toc220396085"/>
       <w:r>
         <w:t>Scalability</w:t>
       </w:r>
@@ -4534,9 +4735,8 @@
       <w:pPr>
         <w:pStyle w:val="Heading2"/>
       </w:pPr>
-      <w:bookmarkStart w:id="17" w:name="_Toc220363293"/>
+      <w:bookmarkStart w:id="17" w:name="_Toc220396086"/>
       <w:r>
-        <w:lastRenderedPageBreak/>
         <w:t>Usability and Accessibility</w:t>
       </w:r>
       <w:bookmarkEnd w:id="17"/>
@@ -4601,7 +4801,11 @@
           </w:tcPr>
           <w:p>
             <w:r>
-              <w:t>This will ensure that suers do not get lost or confused when trying to navigate the system, improving satisfaction</w:t>
+              <w:t xml:space="preserve">This will ensure that suers do not get lost or confused when trying to navigate the </w:t>
+            </w:r>
+            <w:r>
+              <w:lastRenderedPageBreak/>
+              <w:t>system, improving satisfaction</w:t>
             </w:r>
           </w:p>
         </w:tc>
@@ -4611,7 +4815,12 @@
           </w:tcPr>
           <w:p>
             <w:r>
-              <w:t>95% of users should be able to complete key tasks without needing help from workers or developers on their first attempt.</w:t>
+              <w:lastRenderedPageBreak/>
+              <w:t xml:space="preserve">95% of users should be able to complete key tasks without needing help from </w:t>
+            </w:r>
+            <w:r>
+              <w:lastRenderedPageBreak/>
+              <w:t>workers or developers on their first attempt.</w:t>
             </w:r>
           </w:p>
         </w:tc>
@@ -4623,6 +4832,7 @@
           </w:tcPr>
           <w:p>
             <w:r>
+              <w:lastRenderedPageBreak/>
               <w:t>The system should support multiple languages</w:t>
             </w:r>
           </w:p>
@@ -4718,7 +4928,7 @@
       <w:pPr>
         <w:pStyle w:val="Heading1"/>
       </w:pPr>
-      <w:bookmarkStart w:id="18" w:name="_Toc220363294"/>
+      <w:bookmarkStart w:id="18" w:name="_Toc220396087"/>
       <w:r>
         <w:t>Hierarchy diagram</w:t>
       </w:r>
@@ -4732,7 +4942,7 @@
         <w:drawing>
           <wp:inline distT="0" distB="0" distL="0" distR="0" wp14:anchorId="71436FD7" wp14:editId="428604CF">
             <wp:extent cx="6413157" cy="2777181"/>
-            <wp:effectExtent l="0" t="152400" r="0" b="23495"/>
+            <wp:effectExtent l="0" t="152400" r="0" b="42545"/>
             <wp:docPr id="208828351" name="Diagram 3"/>
             <wp:cNvGraphicFramePr/>
             <a:graphic xmlns:a="http://schemas.openxmlformats.org/drawingml/2006/main">
@@ -4748,9 +4958,8 @@
       <w:pPr>
         <w:pStyle w:val="Heading1"/>
       </w:pPr>
-      <w:bookmarkStart w:id="19" w:name="_Toc220363295"/>
+      <w:bookmarkStart w:id="19" w:name="_Toc220396088"/>
       <w:r>
-        <w:lastRenderedPageBreak/>
         <w:t>Risk Management</w:t>
       </w:r>
       <w:bookmarkEnd w:id="19"/>
@@ -4759,7 +4968,7 @@
       <w:pPr>
         <w:pStyle w:val="Heading2"/>
       </w:pPr>
-      <w:bookmarkStart w:id="20" w:name="_Toc220363296"/>
+      <w:bookmarkStart w:id="20" w:name="_Toc220396089"/>
       <w:r>
         <w:t>General Project Risks</w:t>
       </w:r>
@@ -4798,6 +5007,7 @@
         </w:numPr>
       </w:pPr>
       <w:r>
+        <w:lastRenderedPageBreak/>
         <w:t>Lack of skilled resources</w:t>
       </w:r>
     </w:p>
@@ -4805,7 +5015,7 @@
       <w:pPr>
         <w:pStyle w:val="Heading2"/>
       </w:pPr>
-      <w:bookmarkStart w:id="21" w:name="_Toc220363297"/>
+      <w:bookmarkStart w:id="21" w:name="_Toc220396090"/>
       <w:r>
         <w:t>General Technical Risks</w:t>
       </w:r>
@@ -4887,7 +5097,7 @@
       <w:pPr>
         <w:pStyle w:val="Heading2"/>
       </w:pPr>
-      <w:bookmarkStart w:id="22" w:name="_Toc220363298"/>
+      <w:bookmarkStart w:id="22" w:name="_Toc220396091"/>
       <w:r>
         <w:t>Project-Based Risks</w:t>
       </w:r>
@@ -4936,7 +5146,7 @@
       <w:pPr>
         <w:pStyle w:val="Heading2"/>
       </w:pPr>
-      <w:bookmarkStart w:id="23" w:name="_Toc220363299"/>
+      <w:bookmarkStart w:id="23" w:name="_Toc220396092"/>
       <w:r>
         <w:t>Risk Matrix</w:t>
       </w:r>
@@ -5618,9 +5828,8 @@
       <w:pPr>
         <w:pStyle w:val="Heading1"/>
       </w:pPr>
-      <w:bookmarkStart w:id="24" w:name="_Toc220363300"/>
+      <w:bookmarkStart w:id="24" w:name="_Toc220396093"/>
       <w:r>
-        <w:lastRenderedPageBreak/>
         <w:t>Risk Mitigation</w:t>
       </w:r>
       <w:bookmarkEnd w:id="24"/>
@@ -5822,7 +6031,11 @@
           </w:tcPr>
           <w:p>
             <w:r>
-              <w:t>Use realistic timelines and track progress with milestones and regularly check progress.</w:t>
+              <w:t xml:space="preserve">Use realistic timelines and track </w:t>
+            </w:r>
+            <w:r>
+              <w:lastRenderedPageBreak/>
+              <w:t>progress with milestones and regularly check progress.</w:t>
             </w:r>
           </w:p>
         </w:tc>
@@ -5834,6 +6047,7 @@
           </w:tcPr>
           <w:p>
             <w:r>
+              <w:lastRenderedPageBreak/>
               <w:t>Lack of skilled resources</w:t>
             </w:r>
           </w:p>
@@ -6230,11 +6444,7 @@
           </w:tcPr>
           <w:p>
             <w:r>
-              <w:t xml:space="preserve">Unit/UI testing, user acceptance </w:t>
-            </w:r>
-            <w:r>
-              <w:lastRenderedPageBreak/>
-              <w:t>testing, logging, quick bug fix process</w:t>
+              <w:t>Unit/UI testing, user acceptance testing, logging, quick bug fix process</w:t>
             </w:r>
           </w:p>
         </w:tc>
@@ -6246,7 +6456,6 @@
           </w:tcPr>
           <w:p>
             <w:r>
-              <w:lastRenderedPageBreak/>
               <w:t>Rooms appearing as available when booked</w:t>
             </w:r>
           </w:p>
@@ -6319,7 +6528,11 @@
           </w:tcPr>
           <w:p>
             <w:r>
-              <w:t>End-to-end testing, monitoring, error handling, customer support, rollback option</w:t>
+              <w:t xml:space="preserve">End-to-end testing, monitoring, error handling, customer </w:t>
+            </w:r>
+            <w:r>
+              <w:lastRenderedPageBreak/>
+              <w:t>support, rollback option</w:t>
             </w:r>
           </w:p>
         </w:tc>
@@ -6329,9 +6542,12 @@
       <w:pPr>
         <w:pStyle w:val="Heading1"/>
       </w:pPr>
+      <w:bookmarkStart w:id="25" w:name="_Toc220396094"/>
       <w:r>
+        <w:lastRenderedPageBreak/>
         <w:t>Legal Consideration</w:t>
       </w:r>
+      <w:bookmarkEnd w:id="25"/>
     </w:p>
     <w:p>
       <w:r>
@@ -6390,36 +6606,21 @@
       <w:pPr>
         <w:pStyle w:val="Heading1"/>
       </w:pPr>
+      <w:bookmarkStart w:id="26" w:name="_Toc220396095"/>
       <w:r>
         <w:t>UI Consideration</w:t>
       </w:r>
+      <w:bookmarkEnd w:id="26"/>
     </w:p>
     <w:p>
       <w:r>
-        <w:t xml:space="preserve">The visual tone of the website will be </w:t>
+        <w:t xml:space="preserve">The visual tone of the website will be clean, </w:t>
       </w:r>
       <w:r>
-        <w:t xml:space="preserve">clean, </w:t>
-      </w:r>
-      <w:proofErr w:type="gramStart"/>
-      <w:r>
-        <w:t>simple  and</w:t>
-      </w:r>
-      <w:proofErr w:type="gramEnd"/>
-      <w:r>
-        <w:t xml:space="preserve"> minimalistic aiding with a futuristic design </w:t>
-      </w:r>
-      <w:proofErr w:type="gramStart"/>
-      <w:r>
-        <w:t>and also</w:t>
-      </w:r>
-      <w:proofErr w:type="gramEnd"/>
-      <w:r>
-        <w:t xml:space="preserve"> ease of access to less tech savvy customers so they will be </w:t>
+        <w:t>simple and</w:t>
       </w:r>
       <w:r>
-        <w:lastRenderedPageBreak/>
-        <w:t xml:space="preserve">able to navigate easily. The UI will provide consistent navigation keys that don’t move aiding in consumer navigation and will have plenty </w:t>
+        <w:t xml:space="preserve"> minimalistic aiding with a futuristic design and also ease of access to less tech savvy customers so they will be able to navigate easily. The UI will provide consistent navigation keys that don’t move aiding in consumer navigation and will have plenty </w:t>
       </w:r>
       <w:proofErr w:type="spellStart"/>
       <w:r>
@@ -6429,11 +6630,9 @@
       <w:r>
         <w:t xml:space="preserve"> space between element aiding in visibility and differentiation. Larger text will be used on default but could be changed based on visual impairments and the overall UI complexity will be kept very minimal. </w:t>
       </w:r>
-      <w:proofErr w:type="gramStart"/>
       <w:r>
-        <w:t>So</w:t>
+        <w:t>So,</w:t>
       </w:r>
-      <w:proofErr w:type="gramEnd"/>
       <w:r>
         <w:t xml:space="preserve"> it can be used by anyone and everyone.</w:t>
       </w:r>
@@ -6451,7 +6650,7 @@
 </file>
 
 <file path=word/endnotes.xml><?xml version="1.0" encoding="utf-8"?>
-<w:endnotes xmlns:wpc="http://schemas.microsoft.com/office/word/2010/wordprocessingCanvas" xmlns:cx="http://schemas.microsoft.com/office/drawing/2014/chartex" xmlns:cx1="http://schemas.microsoft.com/office/drawing/2015/9/8/chartex" xmlns:cx2="http://schemas.microsoft.com/office/drawing/2015/10/21/chartex" xmlns:cx3="http://schemas.microsoft.com/office/drawing/2016/5/9/chartex" xmlns:cx4="http://schemas.microsoft.com/office/drawing/2016/5/10/chartex" xmlns:cx5="http://schemas.microsoft.com/office/drawing/2016/5/11/chartex" xmlns:cx6="http://schemas.microsoft.com/office/drawing/2016/5/12/chartex" xmlns:cx7="http://schemas.microsoft.com/office/drawing/2016/5/13/chartex" xmlns:cx8="http://schemas.microsoft.com/office/drawing/2016/5/14/chartex" xmlns:mc="http://schemas.openxmlformats.org/markup-compatibility/2006" xmlns:aink="http://schemas.microsoft.com/office/drawing/2016/ink" xmlns:am3d="http://schemas.microsoft.com/office/drawing/2017/model3d" xmlns:o="urn:schemas-microsoft-com:office:office" xmlns:oel="http://schemas.microsoft.com/office/2019/extlst" xmlns:r="http://schemas.openxmlformats.org/officeDocument/2006/relationships" xmlns:m="http://schemas.openxmlformats.org/officeDocument/2006/math" xmlns:v="urn:schemas-microsoft-com:vml" xmlns:wp14="http://schemas.microsoft.com/office/word/2010/wordprocessingDrawing" xmlns:wp="http://schemas.openxmlformats.org/drawingml/2006/wordprocessingDrawing" xmlns:w10="urn:schemas-microsoft-com:office:word" xmlns:w="http://schemas.openxmlformats.org/wordprocessingml/2006/main" xmlns:w14="http://schemas.microsoft.com/office/word/2010/wordml" xmlns:w15="http://schemas.microsoft.com/office/word/2012/wordml" xmlns:w16cex="http://schemas.microsoft.com/office/word/2018/wordml/cex" xmlns:w16cid="http://schemas.microsoft.com/office/word/2016/wordml/cid" xmlns:w16="http://schemas.microsoft.com/office/word/2018/wordml" xmlns:w16du="http://schemas.microsoft.com/office/word/2023/wordml/word16du" xmlns:w16sdtdh="http://schemas.microsoft.com/office/word/2020/wordml/sdtdatahash" xmlns:w16sdtfl="http://schemas.microsoft.com/office/word/2024/wordml/sdtformatlock" xmlns:w16se="http://schemas.microsoft.com/office/word/2015/wordml/symex" xmlns:wpg="http://schemas.microsoft.com/office/word/2010/wordprocessingGroup" xmlns:wpi="http://schemas.microsoft.com/office/word/2010/wordprocessingInk" xmlns:wne="http://schemas.microsoft.com/office/word/2006/wordml" xmlns:wps="http://schemas.microsoft.com/office/word/2010/wordprocessingShape" mc:Ignorable="w14 w15 w16se w16cid w16 w16cex w16sdtdh w16sdtfl w16du wp14">
+<w:endnotes xmlns:wpc="http://schemas.microsoft.com/office/word/2010/wordprocessingCanvas" xmlns:cx="http://schemas.microsoft.com/office/drawing/2014/chartex" xmlns:cx1="http://schemas.microsoft.com/office/drawing/2015/9/8/chartex" xmlns:cx2="http://schemas.microsoft.com/office/drawing/2015/10/21/chartex" xmlns:cx3="http://schemas.microsoft.com/office/drawing/2016/5/9/chartex" xmlns:cx4="http://schemas.microsoft.com/office/drawing/2016/5/10/chartex" xmlns:cx5="http://schemas.microsoft.com/office/drawing/2016/5/11/chartex" xmlns:cx6="http://schemas.microsoft.com/office/drawing/2016/5/12/chartex" xmlns:cx7="http://schemas.microsoft.com/office/drawing/2016/5/13/chartex" xmlns:cx8="http://schemas.microsoft.com/office/drawing/2016/5/14/chartex" xmlns:mc="http://schemas.openxmlformats.org/markup-compatibility/2006" xmlns:aink="http://schemas.microsoft.com/office/drawing/2016/ink" xmlns:am3d="http://schemas.microsoft.com/office/drawing/2017/model3d" xmlns:o="urn:schemas-microsoft-com:office:office" xmlns:r="http://schemas.openxmlformats.org/officeDocument/2006/relationships" xmlns:m="http://schemas.openxmlformats.org/officeDocument/2006/math" xmlns:v="urn:schemas-microsoft-com:vml" xmlns:wp14="http://schemas.microsoft.com/office/word/2010/wordprocessingDrawing" xmlns:wp="http://schemas.openxmlformats.org/drawingml/2006/wordprocessingDrawing" xmlns:w10="urn:schemas-microsoft-com:office:word" xmlns:w="http://schemas.openxmlformats.org/wordprocessingml/2006/main" xmlns:w14="http://schemas.microsoft.com/office/word/2010/wordml" xmlns:w15="http://schemas.microsoft.com/office/word/2012/wordml" xmlns:w16cex="http://schemas.microsoft.com/office/word/2018/wordml/cex" xmlns:w16cid="http://schemas.microsoft.com/office/word/2016/wordml/cid" xmlns:w16="http://schemas.microsoft.com/office/word/2018/wordml" xmlns:w16sdtdh="http://schemas.microsoft.com/office/word/2020/wordml/sdtdatahash" xmlns:w16se="http://schemas.microsoft.com/office/word/2015/wordml/symex" xmlns:wpg="http://schemas.microsoft.com/office/word/2010/wordprocessingGroup" xmlns:wpi="http://schemas.microsoft.com/office/word/2010/wordprocessingInk" xmlns:wne="http://schemas.microsoft.com/office/word/2006/wordml" xmlns:wps="http://schemas.microsoft.com/office/word/2010/wordprocessingShape" mc:Ignorable="w14 w15 w16se w16cid w16 w16cex w16sdtdh wp14">
   <w:endnote w:type="separator" w:id="-1">
     <w:p>
       <w:pPr>
@@ -6476,7 +6675,7 @@
 </file>
 
 <file path=word/footnotes.xml><?xml version="1.0" encoding="utf-8"?>
-<w:footnotes xmlns:wpc="http://schemas.microsoft.com/office/word/2010/wordprocessingCanvas" xmlns:cx="http://schemas.microsoft.com/office/drawing/2014/chartex" xmlns:cx1="http://schemas.microsoft.com/office/drawing/2015/9/8/chartex" xmlns:cx2="http://schemas.microsoft.com/office/drawing/2015/10/21/chartex" xmlns:cx3="http://schemas.microsoft.com/office/drawing/2016/5/9/chartex" xmlns:cx4="http://schemas.microsoft.com/office/drawing/2016/5/10/chartex" xmlns:cx5="http://schemas.microsoft.com/office/drawing/2016/5/11/chartex" xmlns:cx6="http://schemas.microsoft.com/office/drawing/2016/5/12/chartex" xmlns:cx7="http://schemas.microsoft.com/office/drawing/2016/5/13/chartex" xmlns:cx8="http://schemas.microsoft.com/office/drawing/2016/5/14/chartex" xmlns:mc="http://schemas.openxmlformats.org/markup-compatibility/2006" xmlns:aink="http://schemas.microsoft.com/office/drawing/2016/ink" xmlns:am3d="http://schemas.microsoft.com/office/drawing/2017/model3d" xmlns:o="urn:schemas-microsoft-com:office:office" xmlns:oel="http://schemas.microsoft.com/office/2019/extlst" xmlns:r="http://schemas.openxmlformats.org/officeDocument/2006/relationships" xmlns:m="http://schemas.openxmlformats.org/officeDocument/2006/math" xmlns:v="urn:schemas-microsoft-com:vml" xmlns:wp14="http://schemas.microsoft.com/office/word/2010/wordprocessingDrawing" xmlns:wp="http://schemas.openxmlformats.org/drawingml/2006/wordprocessingDrawing" xmlns:w10="urn:schemas-microsoft-com:office:word" xmlns:w="http://schemas.openxmlformats.org/wordprocessingml/2006/main" xmlns:w14="http://schemas.microsoft.com/office/word/2010/wordml" xmlns:w15="http://schemas.microsoft.com/office/word/2012/wordml" xmlns:w16cex="http://schemas.microsoft.com/office/word/2018/wordml/cex" xmlns:w16cid="http://schemas.microsoft.com/office/word/2016/wordml/cid" xmlns:w16="http://schemas.microsoft.com/office/word/2018/wordml" xmlns:w16du="http://schemas.microsoft.com/office/word/2023/wordml/word16du" xmlns:w16sdtdh="http://schemas.microsoft.com/office/word/2020/wordml/sdtdatahash" xmlns:w16sdtfl="http://schemas.microsoft.com/office/word/2024/wordml/sdtformatlock" xmlns:w16se="http://schemas.microsoft.com/office/word/2015/wordml/symex" xmlns:wpg="http://schemas.microsoft.com/office/word/2010/wordprocessingGroup" xmlns:wpi="http://schemas.microsoft.com/office/word/2010/wordprocessingInk" xmlns:wne="http://schemas.microsoft.com/office/word/2006/wordml" xmlns:wps="http://schemas.microsoft.com/office/word/2010/wordprocessingShape" mc:Ignorable="w14 w15 w16se w16cid w16 w16cex w16sdtdh w16sdtfl w16du wp14">
+<w:footnotes xmlns:wpc="http://schemas.microsoft.com/office/word/2010/wordprocessingCanvas" xmlns:cx="http://schemas.microsoft.com/office/drawing/2014/chartex" xmlns:cx1="http://schemas.microsoft.com/office/drawing/2015/9/8/chartex" xmlns:cx2="http://schemas.microsoft.com/office/drawing/2015/10/21/chartex" xmlns:cx3="http://schemas.microsoft.com/office/drawing/2016/5/9/chartex" xmlns:cx4="http://schemas.microsoft.com/office/drawing/2016/5/10/chartex" xmlns:cx5="http://schemas.microsoft.com/office/drawing/2016/5/11/chartex" xmlns:cx6="http://schemas.microsoft.com/office/drawing/2016/5/12/chartex" xmlns:cx7="http://schemas.microsoft.com/office/drawing/2016/5/13/chartex" xmlns:cx8="http://schemas.microsoft.com/office/drawing/2016/5/14/chartex" xmlns:mc="http://schemas.openxmlformats.org/markup-compatibility/2006" xmlns:aink="http://schemas.microsoft.com/office/drawing/2016/ink" xmlns:am3d="http://schemas.microsoft.com/office/drawing/2017/model3d" xmlns:o="urn:schemas-microsoft-com:office:office" xmlns:r="http://schemas.openxmlformats.org/officeDocument/2006/relationships" xmlns:m="http://schemas.openxmlformats.org/officeDocument/2006/math" xmlns:v="urn:schemas-microsoft-com:vml" xmlns:wp14="http://schemas.microsoft.com/office/word/2010/wordprocessingDrawing" xmlns:wp="http://schemas.openxmlformats.org/drawingml/2006/wordprocessingDrawing" xmlns:w10="urn:schemas-microsoft-com:office:word" xmlns:w="http://schemas.openxmlformats.org/wordprocessingml/2006/main" xmlns:w14="http://schemas.microsoft.com/office/word/2010/wordml" xmlns:w15="http://schemas.microsoft.com/office/word/2012/wordml" xmlns:w16cex="http://schemas.microsoft.com/office/word/2018/wordml/cex" xmlns:w16cid="http://schemas.microsoft.com/office/word/2016/wordml/cid" xmlns:w16="http://schemas.microsoft.com/office/word/2018/wordml" xmlns:w16sdtdh="http://schemas.microsoft.com/office/word/2020/wordml/sdtdatahash" xmlns:w16se="http://schemas.microsoft.com/office/word/2015/wordml/symex" xmlns:wpg="http://schemas.microsoft.com/office/word/2010/wordprocessingGroup" xmlns:wpi="http://schemas.microsoft.com/office/word/2010/wordprocessingInk" xmlns:wne="http://schemas.microsoft.com/office/word/2006/wordml" xmlns:wps="http://schemas.microsoft.com/office/word/2010/wordprocessingShape" mc:Ignorable="w14 w15 w16se w16cid w16 w16cex w16sdtdh wp14">
   <w:footnote w:type="separator" w:id="-1">
     <w:p>
       <w:pPr>
@@ -6501,7 +6700,7 @@
 </file>
 
 <file path=word/numbering.xml><?xml version="1.0" encoding="utf-8"?>
-<w:numbering xmlns:wpc="http://schemas.microsoft.com/office/word/2010/wordprocessingCanvas" xmlns:cx="http://schemas.microsoft.com/office/drawing/2014/chartex" xmlns:cx1="http://schemas.microsoft.com/office/drawing/2015/9/8/chartex" xmlns:cx2="http://schemas.microsoft.com/office/drawing/2015/10/21/chartex" xmlns:cx3="http://schemas.microsoft.com/office/drawing/2016/5/9/chartex" xmlns:cx4="http://schemas.microsoft.com/office/drawing/2016/5/10/chartex" xmlns:cx5="http://schemas.microsoft.com/office/drawing/2016/5/11/chartex" xmlns:cx6="http://schemas.microsoft.com/office/drawing/2016/5/12/chartex" xmlns:cx7="http://schemas.microsoft.com/office/drawing/2016/5/13/chartex" xmlns:cx8="http://schemas.microsoft.com/office/drawing/2016/5/14/chartex" xmlns:mc="http://schemas.openxmlformats.org/markup-compatibility/2006" xmlns:aink="http://schemas.microsoft.com/office/drawing/2016/ink" xmlns:am3d="http://schemas.microsoft.com/office/drawing/2017/model3d" xmlns:o="urn:schemas-microsoft-com:office:office" xmlns:oel="http://schemas.microsoft.com/office/2019/extlst" xmlns:r="http://schemas.openxmlformats.org/officeDocument/2006/relationships" xmlns:m="http://schemas.openxmlformats.org/officeDocument/2006/math" xmlns:v="urn:schemas-microsoft-com:vml" xmlns:wp14="http://schemas.microsoft.com/office/word/2010/wordprocessingDrawing" xmlns:wp="http://schemas.openxmlformats.org/drawingml/2006/wordprocessingDrawing" xmlns:w10="urn:schemas-microsoft-com:office:word" xmlns:w="http://schemas.openxmlformats.org/wordprocessingml/2006/main" xmlns:w14="http://schemas.microsoft.com/office/word/2010/wordml" xmlns:w15="http://schemas.microsoft.com/office/word/2012/wordml" xmlns:w16cex="http://schemas.microsoft.com/office/word/2018/wordml/cex" xmlns:w16cid="http://schemas.microsoft.com/office/word/2016/wordml/cid" xmlns:w16="http://schemas.microsoft.com/office/word/2018/wordml" xmlns:w16du="http://schemas.microsoft.com/office/word/2023/wordml/word16du" xmlns:w16sdtdh="http://schemas.microsoft.com/office/word/2020/wordml/sdtdatahash" xmlns:w16sdtfl="http://schemas.microsoft.com/office/word/2024/wordml/sdtformatlock" xmlns:w16se="http://schemas.microsoft.com/office/word/2015/wordml/symex" xmlns:wpg="http://schemas.microsoft.com/office/word/2010/wordprocessingGroup" xmlns:wpi="http://schemas.microsoft.com/office/word/2010/wordprocessingInk" xmlns:wne="http://schemas.microsoft.com/office/word/2006/wordml" xmlns:wps="http://schemas.microsoft.com/office/word/2010/wordprocessingShape" mc:Ignorable="w14 w15 w16se w16cid w16 w16cex w16sdtdh w16sdtfl w16du wp14">
+<w:numbering xmlns:wpc="http://schemas.microsoft.com/office/word/2010/wordprocessingCanvas" xmlns:cx="http://schemas.microsoft.com/office/drawing/2014/chartex" xmlns:cx1="http://schemas.microsoft.com/office/drawing/2015/9/8/chartex" xmlns:cx2="http://schemas.microsoft.com/office/drawing/2015/10/21/chartex" xmlns:cx3="http://schemas.microsoft.com/office/drawing/2016/5/9/chartex" xmlns:cx4="http://schemas.microsoft.com/office/drawing/2016/5/10/chartex" xmlns:cx5="http://schemas.microsoft.com/office/drawing/2016/5/11/chartex" xmlns:cx6="http://schemas.microsoft.com/office/drawing/2016/5/12/chartex" xmlns:cx7="http://schemas.microsoft.com/office/drawing/2016/5/13/chartex" xmlns:cx8="http://schemas.microsoft.com/office/drawing/2016/5/14/chartex" xmlns:mc="http://schemas.openxmlformats.org/markup-compatibility/2006" xmlns:aink="http://schemas.microsoft.com/office/drawing/2016/ink" xmlns:am3d="http://schemas.microsoft.com/office/drawing/2017/model3d" xmlns:o="urn:schemas-microsoft-com:office:office" xmlns:r="http://schemas.openxmlformats.org/officeDocument/2006/relationships" xmlns:m="http://schemas.openxmlformats.org/officeDocument/2006/math" xmlns:v="urn:schemas-microsoft-com:vml" xmlns:wp14="http://schemas.microsoft.com/office/word/2010/wordprocessingDrawing" xmlns:wp="http://schemas.openxmlformats.org/drawingml/2006/wordprocessingDrawing" xmlns:w10="urn:schemas-microsoft-com:office:word" xmlns:w="http://schemas.openxmlformats.org/wordprocessingml/2006/main" xmlns:w14="http://schemas.microsoft.com/office/word/2010/wordml" xmlns:w15="http://schemas.microsoft.com/office/word/2012/wordml" xmlns:w16cex="http://schemas.microsoft.com/office/word/2018/wordml/cex" xmlns:w16cid="http://schemas.microsoft.com/office/word/2016/wordml/cid" xmlns:w16="http://schemas.microsoft.com/office/word/2018/wordml" xmlns:w16sdtdh="http://schemas.microsoft.com/office/word/2020/wordml/sdtdatahash" xmlns:w16se="http://schemas.microsoft.com/office/word/2015/wordml/symex" xmlns:wpg="http://schemas.microsoft.com/office/word/2010/wordprocessingGroup" xmlns:wpi="http://schemas.microsoft.com/office/word/2010/wordprocessingInk" xmlns:wne="http://schemas.microsoft.com/office/word/2006/wordml" xmlns:wps="http://schemas.microsoft.com/office/word/2010/wordprocessingShape" mc:Ignorable="w14 w15 w16se w16cid w16 w16cex w16sdtdh wp14">
   <w:abstractNum w:abstractNumId="0" w15:restartNumberingAfterBreak="0">
     <w:nsid w:val="069D5F21"/>
     <w:multiLevelType w:val="hybridMultilevel"/>
@@ -7325,35 +7524,35 @@
       </w:rPr>
     </w:lvl>
   </w:abstractNum>
-  <w:num w:numId="1" w16cid:durableId="100420128">
+  <w:num w:numId="1">
     <w:abstractNumId w:val="7"/>
   </w:num>
-  <w:num w:numId="2" w16cid:durableId="224148914">
+  <w:num w:numId="2">
     <w:abstractNumId w:val="0"/>
   </w:num>
-  <w:num w:numId="3" w16cid:durableId="1422144515">
+  <w:num w:numId="3">
     <w:abstractNumId w:val="1"/>
   </w:num>
-  <w:num w:numId="4" w16cid:durableId="301470021">
+  <w:num w:numId="4">
     <w:abstractNumId w:val="2"/>
   </w:num>
-  <w:num w:numId="5" w16cid:durableId="592858008">
+  <w:num w:numId="5">
     <w:abstractNumId w:val="3"/>
   </w:num>
-  <w:num w:numId="6" w16cid:durableId="1983197419">
+  <w:num w:numId="6">
     <w:abstractNumId w:val="5"/>
   </w:num>
-  <w:num w:numId="7" w16cid:durableId="603272050">
+  <w:num w:numId="7">
     <w:abstractNumId w:val="4"/>
   </w:num>
-  <w:num w:numId="8" w16cid:durableId="1889490102">
+  <w:num w:numId="8">
     <w:abstractNumId w:val="6"/>
   </w:num>
 </w:numbering>
 </file>
 
 <file path=word/styles.xml><?xml version="1.0" encoding="utf-8"?>
-<w:styles xmlns:mc="http://schemas.openxmlformats.org/markup-compatibility/2006" xmlns:r="http://schemas.openxmlformats.org/officeDocument/2006/relationships" xmlns:w="http://schemas.openxmlformats.org/wordprocessingml/2006/main" xmlns:w14="http://schemas.microsoft.com/office/word/2010/wordml" xmlns:w15="http://schemas.microsoft.com/office/word/2012/wordml" xmlns:w16cex="http://schemas.microsoft.com/office/word/2018/wordml/cex" xmlns:w16cid="http://schemas.microsoft.com/office/word/2016/wordml/cid" xmlns:w16="http://schemas.microsoft.com/office/word/2018/wordml" xmlns:w16du="http://schemas.microsoft.com/office/word/2023/wordml/word16du" xmlns:w16sdtdh="http://schemas.microsoft.com/office/word/2020/wordml/sdtdatahash" xmlns:w16sdtfl="http://schemas.microsoft.com/office/word/2024/wordml/sdtformatlock" xmlns:w16se="http://schemas.microsoft.com/office/word/2015/wordml/symex" mc:Ignorable="w14 w15 w16se w16cid w16 w16cex w16sdtdh w16sdtfl w16du">
+<w:styles xmlns:mc="http://schemas.openxmlformats.org/markup-compatibility/2006" xmlns:r="http://schemas.openxmlformats.org/officeDocument/2006/relationships" xmlns:w="http://schemas.openxmlformats.org/wordprocessingml/2006/main" xmlns:w14="http://schemas.microsoft.com/office/word/2010/wordml" xmlns:w15="http://schemas.microsoft.com/office/word/2012/wordml" xmlns:w16cex="http://schemas.microsoft.com/office/word/2018/wordml/cex" xmlns:w16cid="http://schemas.microsoft.com/office/word/2016/wordml/cid" xmlns:w16="http://schemas.microsoft.com/office/word/2018/wordml" xmlns:w16sdtdh="http://schemas.microsoft.com/office/word/2020/wordml/sdtdatahash" xmlns:w16se="http://schemas.microsoft.com/office/word/2015/wordml/symex" mc:Ignorable="w14 w15 w16se w16cid w16 w16cex w16sdtdh">
   <w:docDefaults>
     <w:rPrDefault>
       <w:rPr>
@@ -7954,6 +8153,7 @@
   <w:style w:type="character" w:default="1" w:styleId="DefaultParagraphFont">
     <w:name w:val="Default Paragraph Font"/>
     <w:uiPriority w:val="1"/>
+    <w:semiHidden/>
     <w:unhideWhenUsed/>
   </w:style>
   <w:style w:type="table" w:default="1" w:styleId="TableNormal">
@@ -10316,12 +10516,12 @@
         <a:fontRef idx="minor"/>
       </dsp:style>
       <dsp:txBody>
-        <a:bodyPr spcFirstLastPara="0" vert="horz" wrap="square" lIns="34290" tIns="34290" rIns="34290" bIns="34290" numCol="1" spcCol="1270" anchor="ctr" anchorCtr="0">
+        <a:bodyPr spcFirstLastPara="0" vert="horz" wrap="square" lIns="38100" tIns="38100" rIns="38100" bIns="38100" numCol="1" spcCol="1270" anchor="ctr" anchorCtr="0">
           <a:noAutofit/>
         </a:bodyPr>
         <a:lstStyle/>
         <a:p>
-          <a:pPr marL="0" lvl="0" indent="0" algn="ctr" defTabSz="400050">
+          <a:pPr marL="0" lvl="0" indent="0" algn="ctr" defTabSz="444500">
             <a:lnSpc>
               <a:spcPct val="90000"/>
             </a:lnSpc>
@@ -10335,7 +10535,7 @@
             <a:buNone/>
           </a:pPr>
           <a:r>
-            <a:rPr lang="en-GB" sz="900" kern="1200"/>
+            <a:rPr lang="en-GB" sz="1000" kern="1200"/>
             <a:t>Users able to register</a:t>
           </a:r>
         </a:p>
@@ -10476,12 +10676,12 @@
         <a:fontRef idx="minor"/>
       </dsp:style>
       <dsp:txBody>
-        <a:bodyPr spcFirstLastPara="0" vert="horz" wrap="square" lIns="34290" tIns="34290" rIns="34290" bIns="34290" numCol="1" spcCol="1270" anchor="ctr" anchorCtr="0">
+        <a:bodyPr spcFirstLastPara="0" vert="horz" wrap="square" lIns="38100" tIns="38100" rIns="38100" bIns="38100" numCol="1" spcCol="1270" anchor="ctr" anchorCtr="0">
           <a:noAutofit/>
         </a:bodyPr>
         <a:lstStyle/>
         <a:p>
-          <a:pPr marL="0" lvl="0" indent="0" algn="ctr" defTabSz="400050">
+          <a:pPr marL="0" lvl="0" indent="0" algn="ctr" defTabSz="444500">
             <a:lnSpc>
               <a:spcPct val="90000"/>
             </a:lnSpc>
@@ -10494,7 +10694,7 @@
             <a:buNone/>
           </a:pPr>
           <a:r>
-            <a:rPr lang="en-GB" sz="900" kern="1200"/>
+            <a:rPr lang="en-GB" sz="1000" kern="1200"/>
             <a:t>Users able to log in</a:t>
           </a:r>
         </a:p>
@@ -10635,12 +10835,12 @@
         <a:fontRef idx="minor"/>
       </dsp:style>
       <dsp:txBody>
-        <a:bodyPr spcFirstLastPara="0" vert="horz" wrap="square" lIns="34290" tIns="34290" rIns="34290" bIns="34290" numCol="1" spcCol="1270" anchor="ctr" anchorCtr="0">
+        <a:bodyPr spcFirstLastPara="0" vert="horz" wrap="square" lIns="38100" tIns="38100" rIns="38100" bIns="38100" numCol="1" spcCol="1270" anchor="ctr" anchorCtr="0">
           <a:noAutofit/>
         </a:bodyPr>
         <a:lstStyle/>
         <a:p>
-          <a:pPr marL="0" lvl="0" indent="0" algn="ctr" defTabSz="400050">
+          <a:pPr marL="0" lvl="0" indent="0" algn="ctr" defTabSz="444500">
             <a:lnSpc>
               <a:spcPct val="90000"/>
             </a:lnSpc>
@@ -10653,7 +10853,7 @@
             <a:buNone/>
           </a:pPr>
           <a:r>
-            <a:rPr lang="en-GB" sz="900" kern="1200"/>
+            <a:rPr lang="en-GB" sz="1000" kern="1200"/>
             <a:t>Users are able to book rooms and manage bookings</a:t>
           </a:r>
         </a:p>
@@ -10794,12 +10994,12 @@
         <a:fontRef idx="minor"/>
       </dsp:style>
       <dsp:txBody>
-        <a:bodyPr spcFirstLastPara="0" vert="horz" wrap="square" lIns="34290" tIns="34290" rIns="34290" bIns="34290" numCol="1" spcCol="1270" anchor="ctr" anchorCtr="0">
+        <a:bodyPr spcFirstLastPara="0" vert="horz" wrap="square" lIns="38100" tIns="38100" rIns="38100" bIns="38100" numCol="1" spcCol="1270" anchor="ctr" anchorCtr="0">
           <a:noAutofit/>
         </a:bodyPr>
         <a:lstStyle/>
         <a:p>
-          <a:pPr marL="0" lvl="0" indent="0" algn="ctr" defTabSz="400050">
+          <a:pPr marL="0" lvl="0" indent="0" algn="ctr" defTabSz="444500">
             <a:lnSpc>
               <a:spcPct val="90000"/>
             </a:lnSpc>
@@ -10812,7 +11012,7 @@
             <a:buNone/>
           </a:pPr>
           <a:r>
-            <a:rPr lang="en-GB" sz="900" kern="1200"/>
+            <a:rPr lang="en-GB" sz="1000" kern="1200"/>
             <a:t>Staff able to manage rooms or bookings requests</a:t>
           </a:r>
         </a:p>
@@ -10953,12 +11153,12 @@
         <a:fontRef idx="minor"/>
       </dsp:style>
       <dsp:txBody>
-        <a:bodyPr spcFirstLastPara="0" vert="horz" wrap="square" lIns="34290" tIns="34290" rIns="34290" bIns="34290" numCol="1" spcCol="1270" anchor="ctr" anchorCtr="0">
+        <a:bodyPr spcFirstLastPara="0" vert="horz" wrap="square" lIns="38100" tIns="38100" rIns="38100" bIns="38100" numCol="1" spcCol="1270" anchor="ctr" anchorCtr="0">
           <a:noAutofit/>
         </a:bodyPr>
         <a:lstStyle/>
         <a:p>
-          <a:pPr marL="0" lvl="0" indent="0" algn="ctr" defTabSz="400050">
+          <a:pPr marL="0" lvl="0" indent="0" algn="ctr" defTabSz="444500">
             <a:lnSpc>
               <a:spcPct val="90000"/>
             </a:lnSpc>
@@ -10971,7 +11171,7 @@
             <a:buNone/>
           </a:pPr>
           <a:r>
-            <a:rPr lang="en-GB" sz="900" kern="1200"/>
+            <a:rPr lang="en-GB" sz="1000" kern="1200"/>
             <a:t>Users able to view booking policies and staff details for the company</a:t>
           </a:r>
         </a:p>
@@ -11112,12 +11312,12 @@
         <a:fontRef idx="minor"/>
       </dsp:style>
       <dsp:txBody>
-        <a:bodyPr spcFirstLastPara="0" vert="horz" wrap="square" lIns="34290" tIns="34290" rIns="34290" bIns="34290" numCol="1" spcCol="1270" anchor="ctr" anchorCtr="0">
+        <a:bodyPr spcFirstLastPara="0" vert="horz" wrap="square" lIns="38100" tIns="38100" rIns="38100" bIns="38100" numCol="1" spcCol="1270" anchor="ctr" anchorCtr="0">
           <a:noAutofit/>
         </a:bodyPr>
         <a:lstStyle/>
         <a:p>
-          <a:pPr marL="0" lvl="0" indent="0" algn="ctr" defTabSz="400050">
+          <a:pPr marL="0" lvl="0" indent="0" algn="ctr" defTabSz="444500">
             <a:lnSpc>
               <a:spcPct val="90000"/>
             </a:lnSpc>
@@ -11130,7 +11330,7 @@
             <a:buNone/>
           </a:pPr>
           <a:r>
-            <a:rPr lang="en-GB" sz="900" kern="1200"/>
+            <a:rPr lang="en-GB" sz="1000" kern="1200"/>
             <a:t>Users able to view rooms/facilities information</a:t>
           </a:r>
         </a:p>
@@ -11271,12 +11471,12 @@
         <a:fontRef idx="minor"/>
       </dsp:style>
       <dsp:txBody>
-        <a:bodyPr spcFirstLastPara="0" vert="horz" wrap="square" lIns="34290" tIns="34290" rIns="34290" bIns="34290" numCol="1" spcCol="1270" anchor="ctr" anchorCtr="0">
+        <a:bodyPr spcFirstLastPara="0" vert="horz" wrap="square" lIns="38100" tIns="38100" rIns="38100" bIns="38100" numCol="1" spcCol="1270" anchor="ctr" anchorCtr="0">
           <a:noAutofit/>
         </a:bodyPr>
         <a:lstStyle/>
         <a:p>
-          <a:pPr marL="0" lvl="0" indent="0" algn="ctr" defTabSz="400050">
+          <a:pPr marL="0" lvl="0" indent="0" algn="ctr" defTabSz="444500">
             <a:lnSpc>
               <a:spcPct val="90000"/>
             </a:lnSpc>
@@ -11289,7 +11489,7 @@
             <a:buNone/>
           </a:pPr>
           <a:r>
-            <a:rPr lang="en-GB" sz="900" kern="1200"/>
+            <a:rPr lang="en-GB" sz="1000" kern="1200"/>
             <a:t>Users able to change their log in details</a:t>
           </a:r>
         </a:p>
@@ -11430,12 +11630,12 @@
         <a:fontRef idx="minor"/>
       </dsp:style>
       <dsp:txBody>
-        <a:bodyPr spcFirstLastPara="0" vert="horz" wrap="square" lIns="34290" tIns="34290" rIns="34290" bIns="34290" numCol="1" spcCol="1270" anchor="ctr" anchorCtr="0">
+        <a:bodyPr spcFirstLastPara="0" vert="horz" wrap="square" lIns="38100" tIns="38100" rIns="38100" bIns="38100" numCol="1" spcCol="1270" anchor="ctr" anchorCtr="0">
           <a:noAutofit/>
         </a:bodyPr>
         <a:lstStyle/>
         <a:p>
-          <a:pPr marL="0" lvl="0" indent="0" algn="ctr" defTabSz="400050">
+          <a:pPr marL="0" lvl="0" indent="0" algn="ctr" defTabSz="444500">
             <a:lnSpc>
               <a:spcPct val="90000"/>
             </a:lnSpc>
@@ -11448,7 +11648,7 @@
             <a:buNone/>
           </a:pPr>
           <a:r>
-            <a:rPr lang="en-GB" sz="900" kern="1200"/>
+            <a:rPr lang="en-GB" sz="1000" kern="1200"/>
             <a:t>Users able to view privacy information</a:t>
           </a:r>
         </a:p>
@@ -13086,7 +13286,7 @@
 </file>
 
 <file path=word/glossary/document.xml><?xml version="1.0" encoding="utf-8"?>
-<w:glossaryDocument xmlns:wpc="http://schemas.microsoft.com/office/word/2010/wordprocessingCanvas" xmlns:cx="http://schemas.microsoft.com/office/drawing/2014/chartex" xmlns:cx1="http://schemas.microsoft.com/office/drawing/2015/9/8/chartex" xmlns:cx2="http://schemas.microsoft.com/office/drawing/2015/10/21/chartex" xmlns:cx3="http://schemas.microsoft.com/office/drawing/2016/5/9/chartex" xmlns:cx4="http://schemas.microsoft.com/office/drawing/2016/5/10/chartex" xmlns:cx5="http://schemas.microsoft.com/office/drawing/2016/5/11/chartex" xmlns:cx6="http://schemas.microsoft.com/office/drawing/2016/5/12/chartex" xmlns:cx7="http://schemas.microsoft.com/office/drawing/2016/5/13/chartex" xmlns:cx8="http://schemas.microsoft.com/office/drawing/2016/5/14/chartex" xmlns:mc="http://schemas.openxmlformats.org/markup-compatibility/2006" xmlns:aink="http://schemas.microsoft.com/office/drawing/2016/ink" xmlns:am3d="http://schemas.microsoft.com/office/drawing/2017/model3d" xmlns:o="urn:schemas-microsoft-com:office:office" xmlns:oel="http://schemas.microsoft.com/office/2019/extlst" xmlns:r="http://schemas.openxmlformats.org/officeDocument/2006/relationships" xmlns:m="http://schemas.openxmlformats.org/officeDocument/2006/math" xmlns:v="urn:schemas-microsoft-com:vml" xmlns:wp14="http://schemas.microsoft.com/office/word/2010/wordprocessingDrawing" xmlns:wp="http://schemas.openxmlformats.org/drawingml/2006/wordprocessingDrawing" xmlns:w10="urn:schemas-microsoft-com:office:word" xmlns:w="http://schemas.openxmlformats.org/wordprocessingml/2006/main" xmlns:w14="http://schemas.microsoft.com/office/word/2010/wordml" xmlns:w15="http://schemas.microsoft.com/office/word/2012/wordml" xmlns:w16cex="http://schemas.microsoft.com/office/word/2018/wordml/cex" xmlns:w16cid="http://schemas.microsoft.com/office/word/2016/wordml/cid" xmlns:w16="http://schemas.microsoft.com/office/word/2018/wordml" xmlns:w16du="http://schemas.microsoft.com/office/word/2023/wordml/word16du" xmlns:w16sdtdh="http://schemas.microsoft.com/office/word/2020/wordml/sdtdatahash" xmlns:w16sdtfl="http://schemas.microsoft.com/office/word/2024/wordml/sdtformatlock" xmlns:w16se="http://schemas.microsoft.com/office/word/2015/wordml/symex" xmlns:wpg="http://schemas.microsoft.com/office/word/2010/wordprocessingGroup" xmlns:wpi="http://schemas.microsoft.com/office/word/2010/wordprocessingInk" xmlns:wne="http://schemas.microsoft.com/office/word/2006/wordml" xmlns:wps="http://schemas.microsoft.com/office/word/2010/wordprocessingShape" mc:Ignorable="w14 w15 w16se w16cid w16 w16cex w16sdtdh w16sdtfl w16du wp14">
+<w:glossaryDocument xmlns:wpc="http://schemas.microsoft.com/office/word/2010/wordprocessingCanvas" xmlns:cx="http://schemas.microsoft.com/office/drawing/2014/chartex" xmlns:cx1="http://schemas.microsoft.com/office/drawing/2015/9/8/chartex" xmlns:cx2="http://schemas.microsoft.com/office/drawing/2015/10/21/chartex" xmlns:cx3="http://schemas.microsoft.com/office/drawing/2016/5/9/chartex" xmlns:cx4="http://schemas.microsoft.com/office/drawing/2016/5/10/chartex" xmlns:cx5="http://schemas.microsoft.com/office/drawing/2016/5/11/chartex" xmlns:cx6="http://schemas.microsoft.com/office/drawing/2016/5/12/chartex" xmlns:cx7="http://schemas.microsoft.com/office/drawing/2016/5/13/chartex" xmlns:cx8="http://schemas.microsoft.com/office/drawing/2016/5/14/chartex" xmlns:mc="http://schemas.openxmlformats.org/markup-compatibility/2006" xmlns:aink="http://schemas.microsoft.com/office/drawing/2016/ink" xmlns:am3d="http://schemas.microsoft.com/office/drawing/2017/model3d" xmlns:o="urn:schemas-microsoft-com:office:office" xmlns:r="http://schemas.openxmlformats.org/officeDocument/2006/relationships" xmlns:m="http://schemas.openxmlformats.org/officeDocument/2006/math" xmlns:v="urn:schemas-microsoft-com:vml" xmlns:wp14="http://schemas.microsoft.com/office/word/2010/wordprocessingDrawing" xmlns:wp="http://schemas.openxmlformats.org/drawingml/2006/wordprocessingDrawing" xmlns:w10="urn:schemas-microsoft-com:office:word" xmlns:w="http://schemas.openxmlformats.org/wordprocessingml/2006/main" xmlns:w14="http://schemas.microsoft.com/office/word/2010/wordml" xmlns:w15="http://schemas.microsoft.com/office/word/2012/wordml" xmlns:w16cex="http://schemas.microsoft.com/office/word/2018/wordml/cex" xmlns:w16cid="http://schemas.microsoft.com/office/word/2016/wordml/cid" xmlns:w16="http://schemas.microsoft.com/office/word/2018/wordml" xmlns:w16sdtdh="http://schemas.microsoft.com/office/word/2020/wordml/sdtdatahash" xmlns:w16se="http://schemas.microsoft.com/office/word/2015/wordml/symex" xmlns:wpg="http://schemas.microsoft.com/office/word/2010/wordprocessingGroup" xmlns:wpi="http://schemas.microsoft.com/office/word/2010/wordprocessingInk" xmlns:wne="http://schemas.microsoft.com/office/word/2006/wordml" xmlns:wps="http://schemas.microsoft.com/office/word/2010/wordprocessingShape" mc:Ignorable="w14 w15 w16se w16cid w16 w16cex w16sdtdh wp14">
   <w:docParts>
     <w:docPart>
       <w:docPartPr>
@@ -13112,7 +13312,7 @@
             <w:rPr>
               <w:rFonts w:asciiTheme="majorHAnsi" w:eastAsiaTheme="majorEastAsia" w:hAnsiTheme="majorHAnsi" w:cstheme="majorBidi"/>
               <w:caps/>
-              <w:color w:val="156082" w:themeColor="accent1"/>
+              <w:color w:val="4472C4" w:themeColor="accent1"/>
               <w:sz w:val="80"/>
               <w:szCs w:val="80"/>
             </w:rPr>
@@ -13143,7 +13343,7 @@
           </w:pPr>
           <w:r>
             <w:rPr>
-              <w:color w:val="156082" w:themeColor="accent1"/>
+              <w:color w:val="4472C4" w:themeColor="accent1"/>
               <w:sz w:val="28"/>
               <w:szCs w:val="28"/>
             </w:rPr>
@@ -13157,7 +13357,7 @@
 </file>
 
 <file path=word/glossary/fontTable.xml><?xml version="1.0" encoding="utf-8"?>
-<w:fonts xmlns:mc="http://schemas.openxmlformats.org/markup-compatibility/2006" xmlns:r="http://schemas.openxmlformats.org/officeDocument/2006/relationships" xmlns:w="http://schemas.openxmlformats.org/wordprocessingml/2006/main" xmlns:w14="http://schemas.microsoft.com/office/word/2010/wordml" xmlns:w15="http://schemas.microsoft.com/office/word/2012/wordml" xmlns:w16cex="http://schemas.microsoft.com/office/word/2018/wordml/cex" xmlns:w16cid="http://schemas.microsoft.com/office/word/2016/wordml/cid" xmlns:w16="http://schemas.microsoft.com/office/word/2018/wordml" xmlns:w16du="http://schemas.microsoft.com/office/word/2023/wordml/word16du" xmlns:w16sdtdh="http://schemas.microsoft.com/office/word/2020/wordml/sdtdatahash" xmlns:w16sdtfl="http://schemas.microsoft.com/office/word/2024/wordml/sdtformatlock" xmlns:w16se="http://schemas.microsoft.com/office/word/2015/wordml/symex" mc:Ignorable="w14 w15 w16se w16cid w16 w16cex w16sdtdh w16sdtfl w16du">
+<w:fonts xmlns:mc="http://schemas.openxmlformats.org/markup-compatibility/2006" xmlns:r="http://schemas.openxmlformats.org/officeDocument/2006/relationships" xmlns:w="http://schemas.openxmlformats.org/wordprocessingml/2006/main" xmlns:w14="http://schemas.microsoft.com/office/word/2010/wordml" xmlns:w15="http://schemas.microsoft.com/office/word/2012/wordml" xmlns:w16cex="http://schemas.microsoft.com/office/word/2018/wordml/cex" xmlns:w16cid="http://schemas.microsoft.com/office/word/2016/wordml/cid" xmlns:w16="http://schemas.microsoft.com/office/word/2018/wordml" xmlns:w16sdtdh="http://schemas.microsoft.com/office/word/2020/wordml/sdtdatahash" xmlns:w16se="http://schemas.microsoft.com/office/word/2015/wordml/symex" mc:Ignorable="w14 w15 w16se w16cid w16 w16cex w16sdtdh">
   <w:font w:name="Symbol">
     <w:panose1 w:val="05050102010706020507"/>
     <w:charset w:val="02"/>
@@ -13187,22 +13387,38 @@
     <w:sig w:usb0="00000000" w:usb1="10000000" w:usb2="00000000" w:usb3="00000000" w:csb0="80000000" w:csb1="00000000"/>
   </w:font>
   <w:font w:name="Aptos">
+    <w:altName w:val="Calibri"/>
     <w:charset w:val="00"/>
     <w:family w:val="swiss"/>
     <w:pitch w:val="variable"/>
     <w:sig w:usb0="20000287" w:usb1="00000003" w:usb2="00000000" w:usb3="00000000" w:csb0="0000019F" w:csb1="00000000"/>
   </w:font>
   <w:font w:name="Aptos Display">
+    <w:altName w:val="Calibri"/>
     <w:charset w:val="00"/>
     <w:family w:val="swiss"/>
     <w:pitch w:val="variable"/>
     <w:sig w:usb0="20000287" w:usb1="00000003" w:usb2="00000000" w:usb3="00000000" w:csb0="0000019F" w:csb1="00000000"/>
   </w:font>
+  <w:font w:name="Calibri">
+    <w:panose1 w:val="020F0502020204030204"/>
+    <w:charset w:val="00"/>
+    <w:family w:val="swiss"/>
+    <w:pitch w:val="variable"/>
+    <w:sig w:usb0="E4002EFF" w:usb1="C200247B" w:usb2="00000009" w:usb3="00000000" w:csb0="000001FF" w:csb1="00000000"/>
+  </w:font>
+  <w:font w:name="Calibri Light">
+    <w:panose1 w:val="020F0302020204030204"/>
+    <w:charset w:val="00"/>
+    <w:family w:val="swiss"/>
+    <w:pitch w:val="variable"/>
+    <w:sig w:usb0="E4002EFF" w:usb1="C200247B" w:usb2="00000009" w:usb3="00000000" w:csb0="000001FF" w:csb1="00000000"/>
+  </w:font>
 </w:fonts>
 </file>
 
 <file path=word/glossary/settings.xml><?xml version="1.0" encoding="utf-8"?>
-<w:settings xmlns:mc="http://schemas.openxmlformats.org/markup-compatibility/2006" xmlns:o="urn:schemas-microsoft-com:office:office" xmlns:r="http://schemas.openxmlformats.org/officeDocument/2006/relationships" xmlns:m="http://schemas.openxmlformats.org/officeDocument/2006/math" xmlns:v="urn:schemas-microsoft-com:vml" xmlns:w10="urn:schemas-microsoft-com:office:word" xmlns:w="http://schemas.openxmlformats.org/wordprocessingml/2006/main" xmlns:w14="http://schemas.microsoft.com/office/word/2010/wordml" xmlns:w15="http://schemas.microsoft.com/office/word/2012/wordml" xmlns:w16cex="http://schemas.microsoft.com/office/word/2018/wordml/cex" xmlns:w16cid="http://schemas.microsoft.com/office/word/2016/wordml/cid" xmlns:w16="http://schemas.microsoft.com/office/word/2018/wordml" xmlns:w16du="http://schemas.microsoft.com/office/word/2023/wordml/word16du" xmlns:w16sdtdh="http://schemas.microsoft.com/office/word/2020/wordml/sdtdatahash" xmlns:w16sdtfl="http://schemas.microsoft.com/office/word/2024/wordml/sdtformatlock" xmlns:w16se="http://schemas.microsoft.com/office/word/2015/wordml/symex" xmlns:sl="http://schemas.openxmlformats.org/schemaLibrary/2006/main" mc:Ignorable="w14 w15 w16se w16cid w16 w16cex w16sdtdh w16sdtfl w16du">
+<w:settings xmlns:mc="http://schemas.openxmlformats.org/markup-compatibility/2006" xmlns:o="urn:schemas-microsoft-com:office:office" xmlns:r="http://schemas.openxmlformats.org/officeDocument/2006/relationships" xmlns:m="http://schemas.openxmlformats.org/officeDocument/2006/math" xmlns:v="urn:schemas-microsoft-com:vml" xmlns:w10="urn:schemas-microsoft-com:office:word" xmlns:w="http://schemas.openxmlformats.org/wordprocessingml/2006/main" xmlns:w14="http://schemas.microsoft.com/office/word/2010/wordml" xmlns:w15="http://schemas.microsoft.com/office/word/2012/wordml" xmlns:w16cex="http://schemas.microsoft.com/office/word/2018/wordml/cex" xmlns:w16cid="http://schemas.microsoft.com/office/word/2016/wordml/cid" xmlns:w16="http://schemas.microsoft.com/office/word/2018/wordml" xmlns:w16sdtdh="http://schemas.microsoft.com/office/word/2020/wordml/sdtdatahash" xmlns:w16se="http://schemas.microsoft.com/office/word/2015/wordml/symex" xmlns:sl="http://schemas.openxmlformats.org/schemaLibrary/2006/main" mc:Ignorable="w14 w15 w16se w16cid w16 w16cex w16sdtdh">
   <w:view w:val="normal"/>
   <w:defaultTabStop w:val="720"/>
   <w:characterSpacingControl w:val="doNotCompress"/>
@@ -13220,6 +13436,7 @@
     <w:rsid w:val="00073374"/>
     <w:rsid w:val="005D4A28"/>
     <w:rsid w:val="008E1C44"/>
+    <w:rsid w:val="008E7E49"/>
     <w:rsid w:val="00D70EF2"/>
     <w:rsid w:val="00FF1419"/>
   </w:rsids>
@@ -13245,7 +13462,7 @@
 </file>
 
 <file path=word/glossary/styles.xml><?xml version="1.0" encoding="utf-8"?>
-<w:styles xmlns:mc="http://schemas.openxmlformats.org/markup-compatibility/2006" xmlns:r="http://schemas.openxmlformats.org/officeDocument/2006/relationships" xmlns:w="http://schemas.openxmlformats.org/wordprocessingml/2006/main" xmlns:w14="http://schemas.microsoft.com/office/word/2010/wordml" xmlns:w15="http://schemas.microsoft.com/office/word/2012/wordml" xmlns:w16cex="http://schemas.microsoft.com/office/word/2018/wordml/cex" xmlns:w16cid="http://schemas.microsoft.com/office/word/2016/wordml/cid" xmlns:w16="http://schemas.microsoft.com/office/word/2018/wordml" xmlns:w16du="http://schemas.microsoft.com/office/word/2023/wordml/word16du" xmlns:w16sdtdh="http://schemas.microsoft.com/office/word/2020/wordml/sdtdatahash" xmlns:w16sdtfl="http://schemas.microsoft.com/office/word/2024/wordml/sdtformatlock" xmlns:w16se="http://schemas.microsoft.com/office/word/2015/wordml/symex" mc:Ignorable="w14 w15 w16se w16cid w16 w16cex w16sdtdh w16sdtfl w16du">
+<w:styles xmlns:mc="http://schemas.openxmlformats.org/markup-compatibility/2006" xmlns:r="http://schemas.openxmlformats.org/officeDocument/2006/relationships" xmlns:w="http://schemas.openxmlformats.org/wordprocessingml/2006/main" xmlns:w14="http://schemas.microsoft.com/office/word/2010/wordml" xmlns:w15="http://schemas.microsoft.com/office/word/2012/wordml" xmlns:w16cex="http://schemas.microsoft.com/office/word/2018/wordml/cex" xmlns:w16cid="http://schemas.microsoft.com/office/word/2016/wordml/cid" xmlns:w16="http://schemas.microsoft.com/office/word/2018/wordml" xmlns:w16sdtdh="http://schemas.microsoft.com/office/word/2020/wordml/sdtdatahash" xmlns:w16se="http://schemas.microsoft.com/office/word/2015/wordml/symex" mc:Ignorable="w14 w15 w16se w16cid w16 w16cex w16sdtdh">
   <w:docDefaults>
     <w:rPrDefault>
       <w:rPr>
@@ -13684,7 +13901,7 @@
 </file>
 
 <file path=word/glossary/webSettings.xml><?xml version="1.0" encoding="utf-8"?>
-<w:webSettings xmlns:mc="http://schemas.openxmlformats.org/markup-compatibility/2006" xmlns:r="http://schemas.openxmlformats.org/officeDocument/2006/relationships" xmlns:w="http://schemas.openxmlformats.org/wordprocessingml/2006/main" xmlns:w14="http://schemas.microsoft.com/office/word/2010/wordml" xmlns:w15="http://schemas.microsoft.com/office/word/2012/wordml" xmlns:w16cex="http://schemas.microsoft.com/office/word/2018/wordml/cex" xmlns:w16cid="http://schemas.microsoft.com/office/word/2016/wordml/cid" xmlns:w16="http://schemas.microsoft.com/office/word/2018/wordml" xmlns:w16du="http://schemas.microsoft.com/office/word/2023/wordml/word16du" xmlns:w16sdtdh="http://schemas.microsoft.com/office/word/2020/wordml/sdtdatahash" xmlns:w16sdtfl="http://schemas.microsoft.com/office/word/2024/wordml/sdtformatlock" xmlns:w16se="http://schemas.microsoft.com/office/word/2015/wordml/symex" mc:Ignorable="w14 w15 w16se w16cid w16 w16cex w16sdtdh w16sdtfl w16du">
+<w:webSettings xmlns:mc="http://schemas.openxmlformats.org/markup-compatibility/2006" xmlns:r="http://schemas.openxmlformats.org/officeDocument/2006/relationships" xmlns:w="http://schemas.openxmlformats.org/wordprocessingml/2006/main" xmlns:w14="http://schemas.microsoft.com/office/word/2010/wordml" xmlns:w15="http://schemas.microsoft.com/office/word/2012/wordml" xmlns:w16cex="http://schemas.microsoft.com/office/word/2018/wordml/cex" xmlns:w16cid="http://schemas.microsoft.com/office/word/2016/wordml/cid" xmlns:w16="http://schemas.microsoft.com/office/word/2018/wordml" xmlns:w16sdtdh="http://schemas.microsoft.com/office/word/2020/wordml/sdtdatahash" xmlns:w16se="http://schemas.microsoft.com/office/word/2015/wordml/symex" mc:Ignorable="w14 w15 w16se w16cid w16 w16cex w16sdtdh">
   <w:optimizeForBrowser/>
   <w:allowPNG/>
 </w:webSettings>

</xml_diff>